<commit_message>
resultado da discussao de hoje
</commit_message>
<xml_diff>
--- a/CPEM2018 Full Paper/EXTENDED_CPEM_2018_Martins_rev4.docx
+++ b/CPEM2018 Full Paper/EXTENDED_CPEM_2018_Martins_rev4.docx
@@ -732,19 +732,11 @@
         </w:rPr>
         <w:t xml:space="preserve"> modeled by low order Taylor series expansion</w:t>
       </w:r>
-      <w:proofErr w:type="gramStart"/>
-      <w:r>
-        <w:rPr>
-          <w:rFonts w:ascii="Times" w:hAnsi="Times"/>
-        </w:rPr>
-        <w:t xml:space="preserve">. </w:t>
-      </w:r>
-      <w:proofErr w:type="gramEnd"/>
-      <w:r>
-        <w:rPr>
-          <w:rFonts w:ascii="Times" w:hAnsi="Times"/>
-        </w:rPr>
-        <w:t>Then</w:t>
+      <w:r>
+        <w:rPr>
+          <w:rFonts w:ascii="Times" w:hAnsi="Times"/>
+        </w:rPr>
+        <w:t>. Then</w:t>
       </w:r>
       <w:r>
         <w:rPr>
@@ -1080,10 +1072,7 @@
         <w:jc w:val="both"/>
       </w:pPr>
       <w:r>
-        <w:t xml:space="preserve">1) </w:t>
-      </w:r>
-      <w:r>
-        <w:t xml:space="preserve">Aiming at having accurate phasor estimates under transient conditions, </w:t>
+        <w:t xml:space="preserve">1) Aiming at having accurate phasor estimates under transient conditions, </w:t>
       </w:r>
       <w:r>
         <w:t xml:space="preserve">we propose signal </w:t>
@@ -1167,10 +1156,7 @@
         <w:t xml:space="preserve">b) </w:t>
       </w:r>
       <w:r>
-        <w:t xml:space="preserve">To use </w:t>
-      </w:r>
-      <w:r>
-        <w:t>a nonlinear least-square method (NL-LS)</w:t>
+        <w:t>To use a nonlinear least-square method (NL-LS)</w:t>
       </w:r>
       <w:r>
         <w:t xml:space="preserve"> to estimate the other parameters of the models proposed in </w:t>
@@ -3067,13 +3053,7 @@
         <w:t>windows</w:t>
       </w:r>
       <w:r>
-        <w:t xml:space="preserve"> </w:t>
-      </w:r>
-      <w:r>
-        <w:t>adjacent</w:t>
-      </w:r>
-      <w:r>
-        <w:t xml:space="preserve"> to the transient</w:t>
+        <w:t xml:space="preserve"> adjacent to the transient</w:t>
       </w:r>
       <w:r>
         <w:rPr>
@@ -4544,19 +4524,7 @@
         <w:rPr>
           <w:rFonts w:ascii="Times" w:hAnsi="Times"/>
         </w:rPr>
-        <w:t>Hilbert t</w:t>
-      </w:r>
-      <w:r>
-        <w:rPr>
-          <w:rStyle w:val="CommentReference"/>
-        </w:rPr>
-        <w:annotationRef/>
-      </w:r>
-      <w:r>
-        <w:rPr>
-          <w:rFonts w:ascii="Times" w:hAnsi="Times"/>
-        </w:rPr>
-        <w:t xml:space="preserve">ransform has been used to estimate instantaneous frequency (IF) of narrowband </w:t>
+        <w:t xml:space="preserve">Hilbert transform has been used to estimate instantaneous frequency (IF) of narrowband </w:t>
       </w:r>
       <w:proofErr w:type="spellStart"/>
       <w:r>
@@ -7818,56 +7786,28 @@
             </w:pPr>
             <m:oMathPara>
               <m:oMath>
-                <m:f>
-                  <m:fPr>
-                    <m:ctrlPr>
-                      <w:rPr>
-                        <w:rFonts w:ascii="Cambria Math" w:hAnsi="Cambria Math"/>
-                        <w:b/>
-                        <w:i/>
-                        <w:sz w:val="16"/>
-                        <w:szCs w:val="16"/>
-                      </w:rPr>
-                    </m:ctrlPr>
-                  </m:fPr>
-                  <m:num>
-                    <m:r>
-                      <m:rPr>
-                        <m:sty m:val="bi"/>
-                      </m:rPr>
-                      <w:rPr>
-                        <w:rFonts w:ascii="Cambria Math" w:hAnsi="Cambria Math"/>
-                        <w:sz w:val="16"/>
-                        <w:szCs w:val="16"/>
-                      </w:rPr>
-                      <m:t>ω</m:t>
-                    </m:r>
-                  </m:num>
-                  <m:den>
-                    <m:r>
-                      <m:rPr>
-                        <m:sty m:val="bi"/>
-                      </m:rPr>
-                      <w:rPr>
-                        <w:rFonts w:ascii="Cambria Math" w:hAnsi="Cambria Math"/>
-                        <w:sz w:val="16"/>
-                        <w:szCs w:val="16"/>
-                      </w:rPr>
-                      <m:t>2</m:t>
-                    </m:r>
-                    <m:r>
-                      <m:rPr>
-                        <m:sty m:val="bi"/>
-                      </m:rPr>
-                      <w:rPr>
-                        <w:rFonts w:ascii="Cambria Math" w:hAnsi="Cambria Math"/>
-                        <w:sz w:val="16"/>
-                        <w:szCs w:val="16"/>
-                      </w:rPr>
-                      <m:t>π</m:t>
-                    </m:r>
-                  </m:den>
-                </m:f>
+                <m:r>
+                  <m:rPr>
+                    <m:sty m:val="bi"/>
+                  </m:rPr>
+                  <w:rPr>
+                    <w:rFonts w:ascii="Cambria Math" w:hAnsi="Cambria Math"/>
+                    <w:sz w:val="16"/>
+                    <w:szCs w:val="16"/>
+                  </w:rPr>
+                  <m:t>ω/2</m:t>
+                </m:r>
+                <m:r>
+                  <m:rPr>
+                    <m:sty m:val="bi"/>
+                  </m:rPr>
+                  <w:rPr>
+                    <w:rFonts w:ascii="Cambria Math" w:hAnsi="Cambria Math"/>
+                    <w:sz w:val="16"/>
+                    <w:szCs w:val="16"/>
+                  </w:rPr>
+                  <m:t>π</m:t>
+                </m:r>
               </m:oMath>
             </m:oMathPara>
           </w:p>
@@ -7998,8 +7938,10 @@
                 <w:szCs w:val="16"/>
                 <w:vertAlign w:val="subscript"/>
               </w:rPr>
-              <w:t>pp</w:t>
+              <w:t>p</w:t>
             </w:r>
+            <w:bookmarkStart w:id="12" w:name="_GoBack"/>
+            <w:bookmarkEnd w:id="12"/>
             <w:proofErr w:type="spellEnd"/>
           </w:p>
         </w:tc>
@@ -8491,7 +8433,25 @@
         </m:r>
       </m:oMath>
       <w:r>
-        <w:t xml:space="preserve">, the maximum absolute errors are not greater than </w:t>
+        <w:t>,</w:t>
+      </w:r>
+      <w:r>
+        <w:t xml:space="preserve"> (</w:t>
+      </w:r>
+      <w:r>
+        <w:t>with</w:t>
+      </w:r>
+      <w:r>
+        <w:t xml:space="preserve"> </w:t>
+      </w:r>
+      <w:r>
+        <w:t xml:space="preserve">additive white </w:t>
+      </w:r>
+      <w:r>
+        <w:t>noise drawn from a uniform distribution),</w:t>
+      </w:r>
+      <w:r>
+        <w:t xml:space="preserve"> the maximum absolute errors are not greater than </w:t>
       </w:r>
       <m:oMath>
         <m:r>
@@ -8564,10 +8524,7 @@
         <w:t>in the other parameters</w:t>
       </w:r>
       <w:r>
-        <w:t xml:space="preserve">, all </w:t>
-      </w:r>
-      <w:r>
-        <w:t>under a uniform distribution</w:t>
+        <w:t>, all under a uniform distribution</w:t>
       </w:r>
       <w:r>
         <w:t xml:space="preserve">. The maximum errors obtained are not greater than </w:t>
@@ -8640,6 +8597,13 @@
         </m:r>
       </m:oMath>
       <w:r>
+        <w:t xml:space="preserve">, with additive zero mean white </w:t>
+      </w:r>
+      <w:r>
+        <w:lastRenderedPageBreak/>
+        <w:t>gaussian noise</w:t>
+      </w:r>
+      <w:r>
         <w:t>.</w:t>
       </w:r>
       <w:r>
@@ -8687,7 +8651,6 @@
           <w:noProof/>
           <w:lang w:val="pt-BR" w:eastAsia="pt-BR"/>
         </w:rPr>
-        <w:lastRenderedPageBreak/>
         <mc:AlternateContent>
           <mc:Choice Requires="wpg">
             <w:drawing>
@@ -8985,8 +8948,6 @@
       <w:r>
         <w:t>, with the same results.</w:t>
       </w:r>
-      <w:bookmarkStart w:id="12" w:name="_GoBack"/>
-      <w:bookmarkEnd w:id="12"/>
     </w:p>
     <w:p>
       <w:pPr>
@@ -13610,7 +13571,16 @@
         <w:pStyle w:val="Text"/>
       </w:pPr>
       <w:r>
-        <w:t xml:space="preserve">Frequency estimates for the windows with steady state signals have absolute variations not greater than </w:t>
+        <w:t xml:space="preserve">Frequency estimates for the windows with steady state signals </w:t>
+      </w:r>
+      <w:r>
+        <w:rPr>
+          <w:highlight w:val="yellow"/>
+        </w:rPr>
+        <w:t>have absolute variations not greater</w:t>
+      </w:r>
+      <w:r>
+        <w:t xml:space="preserve"> than </w:t>
       </w:r>
       <m:oMath>
         <m:r>
@@ -14260,7 +14230,7 @@
                       <wpg:cNvGrpSpPr/>
                       <wpg:grpSpPr>
                         <a:xfrm>
-                          <a:off x="0" y="214"/>
+                          <a:off x="0" y="0"/>
                           <a:ext cx="3194050" cy="2049566"/>
                           <a:chOff x="0" y="214"/>
                           <a:chExt cx="3194050" cy="2049566"/>
@@ -14401,7 +14371,7 @@
           </mc:Choice>
           <mc:Fallback>
             <w:pict>
-              <v:group w14:anchorId="2A3A9A37" id="Group 37" o:spid="_x0000_s1053" style="position:absolute;left:0;text-align:left;margin-left:-3pt;margin-top:50.25pt;width:251.5pt;height:161.4pt;z-index:251701760;mso-height-relative:margin" coordorigin=",2" coordsize="31940,20495" o:gfxdata="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">
+              <v:group w14:anchorId="2A3A9A37" id="Group 37" o:spid="_x0000_s1053" style="position:absolute;left:0;text-align:left;margin-left:-3pt;margin-top:50.25pt;width:251.5pt;height:161.4pt;z-index:251701760;mso-height-relative:margin" coordorigin=",2" coordsize="31940,20495" o:gfxdata="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">
                 <v:shape id="Text Box 36" o:spid="_x0000_s1054" type="#_x0000_t202" style="position:absolute;top:17449;width:31940;height:3048;visibility:visible;mso-wrap-style:square;v-text-anchor:top" o:gfxdata="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" stroked="f">
                   <v:textbox style="mso-fit-shape-to-text:t" inset="0,0,0,0">
                     <w:txbxContent>
@@ -14559,13 +14529,8 @@
         </m:r>
       </m:oMath>
       <w:r>
-        <w:t xml:space="preserve"> deg</w:t>
-      </w:r>
-      <w:proofErr w:type="spellStart"/>
-      <w:r>
-        <w:t>rees</w:t>
-      </w:r>
-      <w:proofErr w:type="spellEnd"/>
+        <w:t xml:space="preserve"> degrees</w:t>
+      </w:r>
       <w:r>
         <w:t xml:space="preserve">, but it goes down to </w:t>
       </w:r>
@@ -16539,13 +16504,7 @@
         <w:rPr>
           <w:noProof/>
         </w:rPr>
-        <w:t>even in the case of uniform distribution? the variance of a uniform ditribution is not what I use</w:t>
-      </w:r>
-      <w:r>
-        <w:rPr>
-          <w:noProof/>
-        </w:rPr>
-        <w:t>d, but the “size” (b-a) of the uniform distribution…</w:t>
+        <w:t>even in the case of uniform distribution? the variance of a uniform ditribution is not what I used, but the “size” (b-a) of the uniform distribution…</w:t>
       </w:r>
     </w:p>
   </w:comment>
@@ -19653,7 +19612,7 @@
 </file>
 
 <file path=customXml/itemProps1.xml><?xml version="1.0" encoding="utf-8"?>
-<ds:datastoreItem xmlns:ds="http://schemas.openxmlformats.org/officeDocument/2006/customXml" ds:itemID="{15846D7B-279F-4949-BD62-037D32F624B2}">
+<ds:datastoreItem xmlns:ds="http://schemas.openxmlformats.org/officeDocument/2006/customXml" ds:itemID="{3E41E8FF-E0D5-43B3-9ADD-720FDD14599B}">
   <ds:schemaRefs>
     <ds:schemaRef ds:uri="http://schemas.openxmlformats.org/officeDocument/2006/bibliography"/>
   </ds:schemaRefs>

</xml_diff>

<commit_message>
revisoes de hoje a noite - atualizei todos os valores para std dev
</commit_message>
<xml_diff>
--- a/CPEM2018 Full Paper/EXTENDED_CPEM_2018_Martins_rev4.docx
+++ b/CPEM2018 Full Paper/EXTENDED_CPEM_2018_Martins_rev4.docx
@@ -623,6 +623,7 @@
         </w:rPr>
         <w:t xml:space="preserve">waveform can be curve fitted with a steady state sinusoidal function with </w:t>
       </w:r>
+      <w:bookmarkStart w:id="1" w:name="_GoBack"/>
       <w:r>
         <w:rPr>
           <w:rFonts w:ascii="Times" w:hAnsi="Times"/>
@@ -630,6 +631,7 @@
         </w:rPr>
         <w:t>good</w:t>
       </w:r>
+      <w:bookmarkEnd w:id="1"/>
       <w:r>
         <w:rPr>
           <w:rFonts w:ascii="Times" w:hAnsi="Times"/>
@@ -1366,7 +1368,7 @@
                                   <w:sz w:val="18"/>
                                 </w:rPr>
                               </w:pPr>
-                              <w:bookmarkStart w:id="1" w:name="_Ref517783319"/>
+                              <w:bookmarkStart w:id="2" w:name="_Ref517783319"/>
                               <w:r>
                                 <w:rPr>
                                   <w:rFonts w:ascii="Times" w:hAnsi="Times"/>
@@ -1416,7 +1418,7 @@
                                 </w:rPr>
                                 <w:fldChar w:fldCharType="end"/>
                               </w:r>
-                              <w:bookmarkEnd w:id="1"/>
+                              <w:bookmarkEnd w:id="2"/>
                               <w:r>
                                 <w:rPr>
                                   <w:rFonts w:ascii="Times" w:hAnsi="Times"/>
@@ -1492,7 +1494,7 @@
                             <w:sz w:val="18"/>
                           </w:rPr>
                         </w:pPr>
-                        <w:bookmarkStart w:id="2" w:name="_Ref517783319"/>
+                        <w:bookmarkStart w:id="3" w:name="_Ref517783319"/>
                         <w:r>
                           <w:rPr>
                             <w:rFonts w:ascii="Times" w:hAnsi="Times"/>
@@ -1542,7 +1544,7 @@
                           </w:rPr>
                           <w:fldChar w:fldCharType="end"/>
                         </w:r>
-                        <w:bookmarkEnd w:id="2"/>
+                        <w:bookmarkEnd w:id="3"/>
                         <w:r>
                           <w:rPr>
                             <w:rFonts w:ascii="Times" w:hAnsi="Times"/>
@@ -2717,21 +2719,7 @@
         <w:t xml:space="preserve"> </w:t>
       </w:r>
       <w:r>
-        <w:t xml:space="preserve">Given </w:t>
-      </w:r>
-      <w:commentRangeStart w:id="3"/>
-      <w:r>
-        <w:t xml:space="preserve">a prescribed signal </w:t>
-      </w:r>
-      <w:commentRangeEnd w:id="3"/>
-      <w:r>
-        <w:rPr>
-          <w:rStyle w:val="CommentReference"/>
-        </w:rPr>
-        <w:commentReference w:id="3"/>
-      </w:r>
-      <w:r>
-        <w:t xml:space="preserve">to noise ratio (SNR) in dB, </w:t>
+        <w:t xml:space="preserve">Given a prescribed signal to noise ratio (SNR) in dB, </w:t>
       </w:r>
       <w:r>
         <w:t xml:space="preserve">for a zero mean </w:t>
@@ -2742,33 +2730,14 @@
       <w:r>
         <w:t xml:space="preserve"> white noise, </w:t>
       </w:r>
-      <w:commentRangeStart w:id="4"/>
-      <w:commentRangeStart w:id="5"/>
       <w:r>
         <w:t xml:space="preserve">the </w:t>
       </w:r>
       <w:r>
-        <w:rPr>
-          <w:highlight w:val="yellow"/>
-        </w:rPr>
         <w:t>variance</w:t>
       </w:r>
       <w:r>
         <w:t xml:space="preserve"> of noise is </w:t>
-      </w:r>
-      <w:commentRangeEnd w:id="4"/>
-      <w:r>
-        <w:rPr>
-          <w:rStyle w:val="CommentReference"/>
-        </w:rPr>
-        <w:commentReference w:id="4"/>
-      </w:r>
-      <w:commentRangeEnd w:id="5"/>
-      <w:r>
-        <w:rPr>
-          <w:rStyle w:val="CommentReference"/>
-        </w:rPr>
-        <w:commentReference w:id="5"/>
       </w:r>
     </w:p>
     <w:p>
@@ -3259,52 +3228,46 @@
         <w:rPr>
           <w:rFonts w:ascii="Times" w:hAnsi="Times"/>
         </w:rPr>
-        <w:t>the signal in the final steady state condition.</w:t>
-      </w:r>
-      <w:r>
-        <w:rPr>
-          <w:rFonts w:ascii="Times" w:hAnsi="Times"/>
-        </w:rPr>
-        <w:t xml:space="preserve"> </w:t>
-      </w:r>
-      <w:r>
-        <w:rPr>
-          <w:rFonts w:ascii="Times" w:hAnsi="Times"/>
-          <w:highlight w:val="yellow"/>
-        </w:rPr>
-        <w:t xml:space="preserve">(In </w:t>
-      </w:r>
-      <w:r>
-        <w:rPr>
-          <w:rFonts w:ascii="Times" w:hAnsi="Times"/>
-          <w:highlight w:val="yellow"/>
+        <w:t>the signal in the final steady state condition</w:t>
+      </w:r>
+      <w:r>
+        <w:rPr>
+          <w:rFonts w:ascii="Times" w:hAnsi="Times"/>
+        </w:rPr>
+        <w:t>.</w:t>
+      </w:r>
+      <w:r>
+        <w:rPr>
+          <w:rFonts w:ascii="Times" w:hAnsi="Times"/>
+        </w:rPr>
+        <w:t xml:space="preserve"> (In </w:t>
+      </w:r>
+      <w:r>
+        <w:rPr>
+          <w:rFonts w:ascii="Times" w:hAnsi="Times"/>
         </w:rPr>
         <w:fldChar w:fldCharType="begin"/>
       </w:r>
       <w:r>
         <w:rPr>
           <w:rFonts w:ascii="Times" w:hAnsi="Times"/>
-          <w:highlight w:val="yellow"/>
         </w:rPr>
         <w:instrText xml:space="preserve"> REF _Ref517783319 \h </w:instrText>
       </w:r>
       <w:r>
         <w:rPr>
           <w:rFonts w:ascii="Times" w:hAnsi="Times"/>
-          <w:highlight w:val="yellow"/>
-        </w:rPr>
-      </w:r>
-      <w:r>
-        <w:rPr>
-          <w:rFonts w:ascii="Times" w:hAnsi="Times"/>
-          <w:highlight w:val="yellow"/>
         </w:rPr>
         <w:instrText xml:space="preserve"> \* MERGEFORMAT </w:instrText>
       </w:r>
       <w:r>
         <w:rPr>
           <w:rFonts w:ascii="Times" w:hAnsi="Times"/>
-          <w:highlight w:val="yellow"/>
+        </w:rPr>
+      </w:r>
+      <w:r>
+        <w:rPr>
+          <w:rFonts w:ascii="Times" w:hAnsi="Times"/>
         </w:rPr>
         <w:fldChar w:fldCharType="separate"/>
       </w:r>
@@ -3313,7 +3276,6 @@
           <w:rFonts w:ascii="Times" w:hAnsi="Times"/>
           <w:color w:val="000000"/>
           <w:sz w:val="18"/>
-          <w:highlight w:val="yellow"/>
         </w:rPr>
         <w:t xml:space="preserve">Fig. </w:t>
       </w:r>
@@ -3323,21 +3285,18 @@
           <w:noProof/>
           <w:color w:val="000000"/>
           <w:sz w:val="18"/>
-          <w:highlight w:val="yellow"/>
         </w:rPr>
         <w:t>1</w:t>
       </w:r>
       <w:r>
         <w:rPr>
           <w:rFonts w:ascii="Times" w:hAnsi="Times"/>
-          <w:highlight w:val="yellow"/>
         </w:rPr>
         <w:fldChar w:fldCharType="end"/>
       </w:r>
       <w:r>
         <w:rPr>
           <w:rFonts w:ascii="Times" w:hAnsi="Times"/>
-          <w:highlight w:val="yellow"/>
         </w:rPr>
         <w:t xml:space="preserve">-a), </w:t>
       </w:r>
@@ -3348,7 +3307,6 @@
               <w:rPr>
                 <w:rFonts w:ascii="Cambria Math" w:hAnsi="Cambria Math"/>
                 <w:i/>
-                <w:highlight w:val="yellow"/>
               </w:rPr>
             </m:ctrlPr>
           </m:sSubPr>
@@ -3356,7 +3314,6 @@
             <m:r>
               <w:rPr>
                 <w:rFonts w:ascii="Cambria Math" w:hAnsi="Cambria Math"/>
-                <w:highlight w:val="yellow"/>
               </w:rPr>
               <m:t>V</m:t>
             </m:r>
@@ -3365,7 +3322,6 @@
             <m:r>
               <w:rPr>
                 <w:rFonts w:ascii="Cambria Math" w:hAnsi="Cambria Math"/>
-                <w:highlight w:val="yellow"/>
               </w:rPr>
               <m:t>e</m:t>
             </m:r>
@@ -3375,7 +3331,6 @@
       <w:r>
         <w:rPr>
           <w:rFonts w:ascii="Times" w:hAnsi="Times"/>
-          <w:highlight w:val="yellow"/>
         </w:rPr>
         <w:t xml:space="preserve"> is taken off the axis only for visualization purposes.)</w:t>
       </w:r>
@@ -5976,7 +5931,7 @@
                           </pic:cNvPicPr>
                         </pic:nvPicPr>
                         <pic:blipFill>
-                          <a:blip r:embed="rId13">
+                          <a:blip r:embed="rId10">
                             <a:extLst>
                               <a:ext uri="{28A0092B-C50C-407E-A947-70E740481C1C}">
                                 <a14:useLocalDpi xmlns:a14="http://schemas.microsoft.com/office/drawing/2010/main" val="0"/>
@@ -6029,7 +5984,7 @@
                                   <w:sz w:val="18"/>
                                 </w:rPr>
                               </w:pPr>
-                              <w:bookmarkStart w:id="6" w:name="_Ref517792163"/>
+                              <w:bookmarkStart w:id="4" w:name="_Ref517792163"/>
                               <w:r>
                                 <w:rPr>
                                   <w:rFonts w:ascii="Times" w:hAnsi="Times"/>
@@ -6079,7 +6034,7 @@
                                 </w:rPr>
                                 <w:fldChar w:fldCharType="end"/>
                               </w:r>
-                              <w:bookmarkEnd w:id="6"/>
+                              <w:bookmarkEnd w:id="4"/>
                               <w:r>
                                 <w:rPr>
                                   <w:rFonts w:ascii="Times" w:hAnsi="Times"/>
@@ -6108,7 +6063,7 @@
             <w:pict>
               <v:group w14:anchorId="10A78510" id="Grupo 10" o:spid="_x0000_s1029" style="position:absolute;left:0;text-align:left;margin-left:12.85pt;margin-top:12.55pt;width:251.65pt;height:205.55pt;z-index:251661824" coordsize="31959,26104" o:gfxdata="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">
                 <v:shape id="Imagem 21" o:spid="_x0000_s1030" type="#_x0000_t75" style="position:absolute;width:31959;height:23971;visibility:visible;mso-wrap-style:square" o:gfxdata="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">
-                  <v:imagedata r:id="rId14" o:title=""/>
+                  <v:imagedata r:id="rId11" o:title=""/>
                 </v:shape>
                 <v:shape id="Caixa de texto 1" o:spid="_x0000_s1031" type="#_x0000_t202" style="position:absolute;top:24580;width:31959;height:1524;visibility:visible;mso-wrap-style:square;v-text-anchor:top" o:gfxdata="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" stroked="f">
                   <v:textbox style="mso-fit-shape-to-text:t" inset="0,0,0,0">
@@ -6124,7 +6079,7 @@
                             <w:sz w:val="18"/>
                           </w:rPr>
                         </w:pPr>
-                        <w:bookmarkStart w:id="7" w:name="_Ref517792163"/>
+                        <w:bookmarkStart w:id="5" w:name="_Ref517792163"/>
                         <w:r>
                           <w:rPr>
                             <w:rFonts w:ascii="Times" w:hAnsi="Times"/>
@@ -6174,7 +6129,7 @@
                           </w:rPr>
                           <w:fldChar w:fldCharType="end"/>
                         </w:r>
-                        <w:bookmarkEnd w:id="7"/>
+                        <w:bookmarkEnd w:id="5"/>
                         <w:r>
                           <w:rPr>
                             <w:rFonts w:ascii="Times" w:hAnsi="Times"/>
@@ -6247,7 +6202,7 @@
                           </pic:cNvPicPr>
                         </pic:nvPicPr>
                         <pic:blipFill>
-                          <a:blip r:embed="rId15">
+                          <a:blip r:embed="rId12">
                             <a:extLst>
                               <a:ext uri="{28A0092B-C50C-407E-A947-70E740481C1C}">
                                 <a14:useLocalDpi xmlns:a14="http://schemas.microsoft.com/office/drawing/2010/main" val="0"/>
@@ -6300,7 +6255,7 @@
                                   <w:sz w:val="18"/>
                                 </w:rPr>
                               </w:pPr>
-                              <w:bookmarkStart w:id="8" w:name="_Ref517782899"/>
+                              <w:bookmarkStart w:id="6" w:name="_Ref517782899"/>
                               <w:r>
                                 <w:rPr>
                                   <w:rFonts w:ascii="Times" w:hAnsi="Times"/>
@@ -6350,7 +6305,7 @@
                                 </w:rPr>
                                 <w:fldChar w:fldCharType="end"/>
                               </w:r>
-                              <w:bookmarkEnd w:id="8"/>
+                              <w:bookmarkEnd w:id="6"/>
                               <w:r>
                                 <w:rPr>
                                   <w:rFonts w:ascii="Times" w:hAnsi="Times"/>
@@ -6379,7 +6334,7 @@
             <w:pict>
               <v:group w14:anchorId="6FE9B6E7" id="Grupo 9" o:spid="_x0000_s1032" style="position:absolute;left:0;text-align:left;margin-left:.05pt;margin-top:210.75pt;width:262.95pt;height:216.7pt;z-index:251651584" coordsize="33392,27520" o:gfxdata="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">
                 <v:shape id="Imagem 20" o:spid="_x0000_s1033" type="#_x0000_t75" style="position:absolute;left:1433;width:31959;height:23971;visibility:visible;mso-wrap-style:square" o:gfxdata="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">
-                  <v:imagedata r:id="rId16" o:title=""/>
+                  <v:imagedata r:id="rId13" o:title=""/>
                 </v:shape>
                 <v:shape id="Caixa de texto 48" o:spid="_x0000_s1034" type="#_x0000_t202" style="position:absolute;top:25996;width:31953;height:1524;visibility:visible;mso-wrap-style:square;v-text-anchor:top" o:gfxdata="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" stroked="f">
                   <v:textbox style="mso-fit-shape-to-text:t" inset="0,0,0,0">
@@ -6395,7 +6350,7 @@
                             <w:sz w:val="18"/>
                           </w:rPr>
                         </w:pPr>
-                        <w:bookmarkStart w:id="9" w:name="_Ref517782899"/>
+                        <w:bookmarkStart w:id="7" w:name="_Ref517782899"/>
                         <w:r>
                           <w:rPr>
                             <w:rFonts w:ascii="Times" w:hAnsi="Times"/>
@@ -6445,7 +6400,7 @@
                           </w:rPr>
                           <w:fldChar w:fldCharType="end"/>
                         </w:r>
-                        <w:bookmarkEnd w:id="9"/>
+                        <w:bookmarkEnd w:id="7"/>
                         <w:r>
                           <w:rPr>
                             <w:rFonts w:ascii="Times" w:hAnsi="Times"/>
@@ -6526,7 +6481,7 @@
                           <pic:cNvPicPr/>
                         </pic:nvPicPr>
                         <pic:blipFill>
-                          <a:blip r:embed="rId17">
+                          <a:blip r:embed="rId14">
                             <a:extLst>
                               <a:ext uri="{28A0092B-C50C-407E-A947-70E740481C1C}">
                                 <a14:useLocalDpi xmlns:a14="http://schemas.microsoft.com/office/drawing/2010/main" val="0"/>
@@ -6578,7 +6533,7 @@
                                   <w:sz w:val="18"/>
                                 </w:rPr>
                               </w:pPr>
-                              <w:bookmarkStart w:id="10" w:name="_Ref517807841"/>
+                              <w:bookmarkStart w:id="8" w:name="_Ref517807841"/>
                               <w:r>
                                 <w:rPr>
                                   <w:rFonts w:ascii="Times" w:hAnsi="Times"/>
@@ -6628,7 +6583,7 @@
                                 </w:rPr>
                                 <w:fldChar w:fldCharType="end"/>
                               </w:r>
-                              <w:bookmarkEnd w:id="10"/>
+                              <w:bookmarkEnd w:id="8"/>
                               <w:r>
                                 <w:rPr>
                                   <w:rFonts w:ascii="Times" w:hAnsi="Times"/>
@@ -6663,7 +6618,7 @@
             <w:pict>
               <v:group w14:anchorId="3D5DEF91" id="Group 13" o:spid="_x0000_s1035" style="position:absolute;left:0;text-align:left;margin-left:284.45pt;margin-top:36.9pt;width:238.25pt;height:124.65pt;z-index:251671040;mso-position-horizontal-relative:margin;mso-width-relative:margin;mso-height-relative:margin" coordsize="31959,18478" o:gfxdata="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">
                 <v:shape id="Picture 33" o:spid="_x0000_s1036" type="#_x0000_t75" style="position:absolute;width:31959;height:16408;visibility:visible;mso-wrap-style:square" o:gfxdata="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">
-                  <v:imagedata r:id="rId18" o:title=""/>
+                  <v:imagedata r:id="rId15" o:title=""/>
                 </v:shape>
                 <v:shape id="Text Box 3" o:spid="_x0000_s1037" type="#_x0000_t202" style="position:absolute;top:16954;width:31959;height:1524;visibility:visible;mso-wrap-style:square;v-text-anchor:top" o:gfxdata="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" stroked="f">
                   <v:textbox inset="0,0,0,0">
@@ -6679,7 +6634,7 @@
                             <w:sz w:val="18"/>
                           </w:rPr>
                         </w:pPr>
-                        <w:bookmarkStart w:id="11" w:name="_Ref517807841"/>
+                        <w:bookmarkStart w:id="9" w:name="_Ref517807841"/>
                         <w:r>
                           <w:rPr>
                             <w:rFonts w:ascii="Times" w:hAnsi="Times"/>
@@ -6729,7 +6684,7 @@
                           </w:rPr>
                           <w:fldChar w:fldCharType="end"/>
                         </w:r>
-                        <w:bookmarkEnd w:id="11"/>
+                        <w:bookmarkEnd w:id="9"/>
                         <w:r>
                           <w:rPr>
                             <w:rFonts w:ascii="Times" w:hAnsi="Times"/>
@@ -7940,8 +7895,6 @@
               </w:rPr>
               <w:t>p</w:t>
             </w:r>
-            <w:bookmarkStart w:id="12" w:name="_GoBack"/>
-            <w:bookmarkEnd w:id="12"/>
             <w:proofErr w:type="spellEnd"/>
           </w:p>
         </w:tc>
@@ -8569,25 +8522,7 @@
           <w:rPr>
             <w:rFonts w:ascii="Cambria Math" w:hAnsi="Cambria Math"/>
           </w:rPr>
-          <m:t>&gt;</m:t>
-        </m:r>
-        <m:r>
-          <m:rPr>
-            <m:sty m:val="p"/>
-          </m:rPr>
-          <w:rPr>
-            <w:rFonts w:ascii="Cambria Math" w:hAnsi="Cambria Math"/>
-          </w:rPr>
-          <m:t>7</m:t>
-        </m:r>
-        <m:r>
-          <m:rPr>
-            <m:sty m:val="p"/>
-          </m:rPr>
-          <w:rPr>
-            <w:rFonts w:ascii="Cambria Math" w:hAnsi="Cambria Math"/>
-          </w:rPr>
-          <m:t>5</m:t>
+          <m:t>&gt;75</m:t>
         </m:r>
         <m:r>
           <w:rPr>
@@ -8597,11 +8532,7 @@
         </m:r>
       </m:oMath>
       <w:r>
-        <w:t xml:space="preserve">, with additive zero mean white </w:t>
-      </w:r>
-      <w:r>
-        <w:lastRenderedPageBreak/>
-        <w:t>gaussian noise</w:t>
+        <w:t>, with additive zero mean white gaussian noise</w:t>
       </w:r>
       <w:r>
         <w:t>.</w:t>
@@ -8644,264 +8575,7 @@
         </m:r>
       </m:oMath>
       <w:r>
-        <w:t xml:space="preserve"> </w:t>
-      </w:r>
-      <w:r>
-        <w:rPr>
-          <w:noProof/>
-          <w:lang w:val="pt-BR" w:eastAsia="pt-BR"/>
-        </w:rPr>
-        <mc:AlternateContent>
-          <mc:Choice Requires="wpg">
-            <w:drawing>
-              <wp:anchor distT="0" distB="0" distL="114300" distR="114300" simplePos="0" relativeHeight="251689472" behindDoc="0" locked="0" layoutInCell="1" allowOverlap="1" wp14:anchorId="3A963A2B" wp14:editId="249DD995">
-                <wp:simplePos x="0" y="0"/>
-                <wp:positionH relativeFrom="column">
-                  <wp:posOffset>3500755</wp:posOffset>
-                </wp:positionH>
-                <wp:positionV relativeFrom="paragraph">
-                  <wp:posOffset>97427</wp:posOffset>
-                </wp:positionV>
-                <wp:extent cx="3200400" cy="3304540"/>
-                <wp:effectExtent l="0" t="0" r="0" b="0"/>
-                <wp:wrapSquare wrapText="bothSides"/>
-                <wp:docPr id="29" name="Grupo 29"/>
-                <wp:cNvGraphicFramePr/>
-                <a:graphic xmlns:a="http://schemas.openxmlformats.org/drawingml/2006/main">
-                  <a:graphicData uri="http://schemas.microsoft.com/office/word/2010/wordprocessingGroup">
-                    <wpg:wgp>
-                      <wpg:cNvGrpSpPr/>
-                      <wpg:grpSpPr>
-                        <a:xfrm>
-                          <a:off x="0" y="0"/>
-                          <a:ext cx="3200400" cy="3304540"/>
-                          <a:chOff x="0" y="0"/>
-                          <a:chExt cx="3200400" cy="3304540"/>
-                        </a:xfrm>
-                      </wpg:grpSpPr>
-                      <pic:pic xmlns:pic="http://schemas.openxmlformats.org/drawingml/2006/picture">
-                        <pic:nvPicPr>
-                          <pic:cNvPr id="27" name="Imagem 27"/>
-                          <pic:cNvPicPr>
-                            <a:picLocks noChangeAspect="1"/>
-                          </pic:cNvPicPr>
-                        </pic:nvPicPr>
-                        <pic:blipFill>
-                          <a:blip r:embed="rId19">
-                            <a:extLst>
-                              <a:ext uri="{28A0092B-C50C-407E-A947-70E740481C1C}">
-                                <a14:useLocalDpi xmlns:a14="http://schemas.microsoft.com/office/drawing/2010/main" val="0"/>
-                              </a:ext>
-                            </a:extLst>
-                          </a:blip>
-                          <a:stretch>
-                            <a:fillRect/>
-                          </a:stretch>
-                        </pic:blipFill>
-                        <pic:spPr>
-                          <a:xfrm>
-                            <a:off x="0" y="0"/>
-                            <a:ext cx="3200400" cy="3090545"/>
-                          </a:xfrm>
-                          <a:prstGeom prst="rect">
-                            <a:avLst/>
-                          </a:prstGeom>
-                        </pic:spPr>
-                      </pic:pic>
-                      <wps:wsp>
-                        <wps:cNvPr id="28" name="Caixa de texto 28"/>
-                        <wps:cNvSpPr txBox="1"/>
-                        <wps:spPr>
-                          <a:xfrm>
-                            <a:off x="0" y="3152140"/>
-                            <a:ext cx="3200400" cy="152400"/>
-                          </a:xfrm>
-                          <a:prstGeom prst="rect">
-                            <a:avLst/>
-                          </a:prstGeom>
-                          <a:solidFill>
-                            <a:prstClr val="white"/>
-                          </a:solidFill>
-                          <a:ln>
-                            <a:noFill/>
-                          </a:ln>
-                          <a:effectLst/>
-                        </wps:spPr>
-                        <wps:txbx>
-                          <w:txbxContent>
-                            <w:p>
-                              <w:pPr>
-                                <w:spacing w:line="240" w:lineRule="exact"/>
-                                <w:ind w:firstLine="187"/>
-                                <w:jc w:val="center"/>
-                                <w:rPr>
-                                  <w:rFonts w:ascii="Times" w:hAnsi="Times"/>
-                                  <w:color w:val="000000"/>
-                                  <w:sz w:val="18"/>
-                                </w:rPr>
-                              </w:pPr>
-                              <w:r>
-                                <w:rPr>
-                                  <w:rFonts w:ascii="Times" w:hAnsi="Times"/>
-                                  <w:color w:val="000000"/>
-                                  <w:sz w:val="18"/>
-                                </w:rPr>
-                                <w:t xml:space="preserve">Fig. </w:t>
-                              </w:r>
-                              <w:r>
-                                <w:rPr>
-                                  <w:rFonts w:ascii="Times" w:hAnsi="Times"/>
-                                  <w:color w:val="000000"/>
-                                  <w:sz w:val="18"/>
-                                </w:rPr>
-                                <w:fldChar w:fldCharType="begin"/>
-                              </w:r>
-                              <w:r>
-                                <w:rPr>
-                                  <w:rFonts w:ascii="Times" w:hAnsi="Times"/>
-                                  <w:color w:val="000000"/>
-                                  <w:sz w:val="18"/>
-                                </w:rPr>
-                                <w:instrText xml:space="preserve"> SEQ Fig. \* ARABIC </w:instrText>
-                              </w:r>
-                              <w:r>
-                                <w:rPr>
-                                  <w:rFonts w:ascii="Times" w:hAnsi="Times"/>
-                                  <w:color w:val="000000"/>
-                                  <w:sz w:val="18"/>
-                                </w:rPr>
-                                <w:fldChar w:fldCharType="separate"/>
-                              </w:r>
-                              <w:r>
-                                <w:rPr>
-                                  <w:rFonts w:ascii="Times" w:hAnsi="Times"/>
-                                  <w:noProof/>
-                                  <w:color w:val="000000"/>
-                                  <w:sz w:val="18"/>
-                                </w:rPr>
-                                <w:t>5</w:t>
-                              </w:r>
-                              <w:r>
-                                <w:rPr>
-                                  <w:rFonts w:ascii="Times" w:hAnsi="Times"/>
-                                  <w:color w:val="000000"/>
-                                  <w:sz w:val="18"/>
-                                </w:rPr>
-                                <w:fldChar w:fldCharType="end"/>
-                              </w:r>
-                              <w:r>
-                                <w:rPr>
-                                  <w:rFonts w:ascii="Times" w:hAnsi="Times"/>
-                                  <w:color w:val="000000"/>
-                                  <w:sz w:val="18"/>
-                                </w:rPr>
-                                <w:t xml:space="preserve"> - Phase Step test: maximum errors for intermediate phasor</w:t>
-                              </w:r>
-                            </w:p>
-                          </w:txbxContent>
-                        </wps:txbx>
-                        <wps:bodyPr rot="0" spcFirstLastPara="0" vertOverflow="overflow" horzOverflow="overflow" vert="horz" wrap="square" lIns="0" tIns="0" rIns="0" bIns="0" numCol="1" spcCol="0" rtlCol="0" fromWordArt="0" anchor="t" anchorCtr="0" forceAA="0" compatLnSpc="1">
-                          <a:prstTxWarp prst="textNoShape">
-                            <a:avLst/>
-                          </a:prstTxWarp>
-                          <a:spAutoFit/>
-                        </wps:bodyPr>
-                      </wps:wsp>
-                    </wpg:wgp>
-                  </a:graphicData>
-                </a:graphic>
-              </wp:anchor>
-            </w:drawing>
-          </mc:Choice>
-          <mc:Fallback>
-            <w:pict>
-              <v:group w14:anchorId="3A963A2B" id="Grupo 29" o:spid="_x0000_s1038" style="position:absolute;left:0;text-align:left;margin-left:275.65pt;margin-top:7.65pt;width:252pt;height:260.2pt;z-index:251689472" coordsize="32004,33045" o:gfxdata="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">
-                <v:shape id="Imagem 27" o:spid="_x0000_s1039" type="#_x0000_t75" style="position:absolute;width:32004;height:30905;visibility:visible;mso-wrap-style:square" o:gfxdata="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">
-                  <v:imagedata r:id="rId20" o:title=""/>
-                </v:shape>
-                <v:shape id="Caixa de texto 28" o:spid="_x0000_s1040" type="#_x0000_t202" style="position:absolute;top:31521;width:32004;height:1524;visibility:visible;mso-wrap-style:square;v-text-anchor:top" o:gfxdata="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" stroked="f">
-                  <v:textbox style="mso-fit-shape-to-text:t" inset="0,0,0,0">
-                    <w:txbxContent>
-                      <w:p>
-                        <w:pPr>
-                          <w:spacing w:line="240" w:lineRule="exact"/>
-                          <w:ind w:firstLine="187"/>
-                          <w:jc w:val="center"/>
-                          <w:rPr>
-                            <w:rFonts w:ascii="Times" w:hAnsi="Times"/>
-                            <w:color w:val="000000"/>
-                            <w:sz w:val="18"/>
-                          </w:rPr>
-                        </w:pPr>
-                        <w:r>
-                          <w:rPr>
-                            <w:rFonts w:ascii="Times" w:hAnsi="Times"/>
-                            <w:color w:val="000000"/>
-                            <w:sz w:val="18"/>
-                          </w:rPr>
-                          <w:t xml:space="preserve">Fig. </w:t>
-                        </w:r>
-                        <w:r>
-                          <w:rPr>
-                            <w:rFonts w:ascii="Times" w:hAnsi="Times"/>
-                            <w:color w:val="000000"/>
-                            <w:sz w:val="18"/>
-                          </w:rPr>
-                          <w:fldChar w:fldCharType="begin"/>
-                        </w:r>
-                        <w:r>
-                          <w:rPr>
-                            <w:rFonts w:ascii="Times" w:hAnsi="Times"/>
-                            <w:color w:val="000000"/>
-                            <w:sz w:val="18"/>
-                          </w:rPr>
-                          <w:instrText xml:space="preserve"> SEQ Fig. \* ARABIC </w:instrText>
-                        </w:r>
-                        <w:r>
-                          <w:rPr>
-                            <w:rFonts w:ascii="Times" w:hAnsi="Times"/>
-                            <w:color w:val="000000"/>
-                            <w:sz w:val="18"/>
-                          </w:rPr>
-                          <w:fldChar w:fldCharType="separate"/>
-                        </w:r>
-                        <w:r>
-                          <w:rPr>
-                            <w:rFonts w:ascii="Times" w:hAnsi="Times"/>
-                            <w:noProof/>
-                            <w:color w:val="000000"/>
-                            <w:sz w:val="18"/>
-                          </w:rPr>
-                          <w:t>5</w:t>
-                        </w:r>
-                        <w:r>
-                          <w:rPr>
-                            <w:rFonts w:ascii="Times" w:hAnsi="Times"/>
-                            <w:color w:val="000000"/>
-                            <w:sz w:val="18"/>
-                          </w:rPr>
-                          <w:fldChar w:fldCharType="end"/>
-                        </w:r>
-                        <w:r>
-                          <w:rPr>
-                            <w:rFonts w:ascii="Times" w:hAnsi="Times"/>
-                            <w:color w:val="000000"/>
-                            <w:sz w:val="18"/>
-                          </w:rPr>
-                          <w:t xml:space="preserve"> - Phase Step test: maximum errors for intermediate phasor</w:t>
-                        </w:r>
-                      </w:p>
-                    </w:txbxContent>
-                  </v:textbox>
-                </v:shape>
-                <w10:wrap type="square"/>
-              </v:group>
-            </w:pict>
-          </mc:Fallback>
-        </mc:AlternateContent>
-      </w:r>
-      <w:r>
-        <w:t>units)</w:t>
+        <w:t xml:space="preserve"> units)</w:t>
       </w:r>
       <w:r>
         <w:t xml:space="preserve"> </w:t>
@@ -8954,6 +8628,7 @@
         <w:pStyle w:val="Heading2"/>
       </w:pPr>
       <w:r>
+        <w:lastRenderedPageBreak/>
         <w:t>Parameters estimation with non-linear least squares</w:t>
       </w:r>
     </w:p>
@@ -9199,9 +8874,6 @@
         <w:spacing w:line="240" w:lineRule="exact"/>
         <w:ind w:firstLine="187"/>
         <w:jc w:val="both"/>
-        <w:rPr>
-          <w:strike/>
-        </w:rPr>
       </w:pPr>
       <w:r>
         <w:t>The final estimates have significantly lower errors than the initial values, despite having some sensitivity to noise. As an example, t</w:t>
@@ -9214,26 +8886,6 @@
       </w:r>
       <w:r>
         <w:t xml:space="preserve">. </w:t>
-      </w:r>
-      <w:r>
-        <w:rPr>
-          <w:strike/>
-        </w:rPr>
-        <w:t xml:space="preserve">One can see that, for both tests, the estimation of the step discontinuity parameters </w:t>
-      </w:r>
-      <w:proofErr w:type="gramStart"/>
-      <w:r>
-        <w:rPr>
-          <w:strike/>
-        </w:rPr>
-        <w:t>are</w:t>
-      </w:r>
-      <w:proofErr w:type="gramEnd"/>
-      <w:r>
-        <w:rPr>
-          <w:strike/>
-        </w:rPr>
-        <w:t xml:space="preserve"> the most sensitive to the SNR. Moreover, they exhibit the highest maximum errors.</w:t>
       </w:r>
     </w:p>
     <w:p>
@@ -9245,9 +8897,79 @@
     </w:p>
     <w:p>
       <w:pPr>
+        <w:spacing w:line="240" w:lineRule="exact"/>
+        <w:ind w:firstLine="187"/>
+        <w:jc w:val="both"/>
+        <w:rPr>
+          <w:lang w:val="pt-BR"/>
+        </w:rPr>
+      </w:pPr>
+      <w:r>
+        <w:rPr>
+          <w:lang w:val="pt-BR"/>
+        </w:rPr>
+        <w:t>Substituir esta a</w:t>
+      </w:r>
+      <w:r>
+        <w:rPr>
+          <w:lang w:val="pt-BR"/>
+        </w:rPr>
+        <w:t>nalise por:</w:t>
+      </w:r>
+    </w:p>
+    <w:p>
+      <w:pPr>
+        <w:spacing w:line="240" w:lineRule="exact"/>
+        <w:ind w:firstLine="187"/>
+        <w:jc w:val="both"/>
+      </w:pPr>
+      <w:proofErr w:type="spellStart"/>
+      <w:r>
+        <w:t>Frequencia</w:t>
+      </w:r>
+      <w:proofErr w:type="spellEnd"/>
+      <w:r>
+        <w:t xml:space="preserve"> </w:t>
+      </w:r>
+    </w:p>
+    <w:p>
+      <w:pPr>
+        <w:spacing w:line="240" w:lineRule="exact"/>
+        <w:ind w:firstLine="187"/>
+        <w:jc w:val="both"/>
+      </w:pPr>
+      <w:r>
+        <w:t>Magnitude under phase steps</w:t>
+      </w:r>
+    </w:p>
+    <w:p>
+      <w:pPr>
+        <w:spacing w:line="240" w:lineRule="exact"/>
+        <w:ind w:firstLine="187"/>
+        <w:jc w:val="both"/>
+      </w:pPr>
+      <w:r>
+        <w:t>Phase under magnitude steps</w:t>
+      </w:r>
+    </w:p>
+    <w:p>
+      <w:pPr>
+        <w:spacing w:line="240" w:lineRule="exact"/>
+        <w:ind w:firstLine="187"/>
+        <w:jc w:val="both"/>
+      </w:pPr>
+    </w:p>
+    <w:p>
+      <w:pPr>
         <w:pStyle w:val="TableTitle"/>
-      </w:pPr>
-      <w:r>
+        <w:rPr>
+          <w:lang w:val="pt-BR"/>
+        </w:rPr>
+      </w:pPr>
+      <w:r>
+        <w:rPr>
+          <w:lang w:val="pt-BR"/>
+        </w:rPr>
         <w:t>TABLE II</w:t>
       </w:r>
     </w:p>
@@ -11646,18 +11368,42 @@
         </w:rPr>
         <w:t xml:space="preserve">For the magnitude step tests, with </w:t>
       </w:r>
+      <w:r>
+        <w:rPr>
+          <w:rFonts w:ascii="Times" w:hAnsi="Times"/>
+        </w:rPr>
+        <w:t>additive white gaussian noise (</w:t>
+      </w:r>
       <m:oMath>
         <m:r>
           <w:rPr>
             <w:rFonts w:ascii="Cambria Math" w:hAnsi="Cambria Math"/>
           </w:rPr>
-          <m:t>SNR&lt;90.5 dB</m:t>
+          <m:t>SNR</m:t>
+        </m:r>
+        <m:r>
+          <w:rPr>
+            <w:rFonts w:ascii="Cambria Math" w:hAnsi="Cambria Math"/>
+          </w:rPr>
+          <m:t>&gt;</m:t>
+        </m:r>
+        <m:r>
+          <w:rPr>
+            <w:rFonts w:ascii="Cambria Math" w:hAnsi="Cambria Math"/>
+          </w:rPr>
+          <m:t>90 dB</m:t>
         </m:r>
       </m:oMath>
       <w:r>
         <w:rPr>
           <w:rFonts w:ascii="Times" w:hAnsi="Times"/>
         </w:rPr>
+        <w:t>)</w:t>
+      </w:r>
+      <w:r>
+        <w:rPr>
+          <w:rFonts w:ascii="Times" w:hAnsi="Times"/>
+        </w:rPr>
         <w:t>, in every prescribed situation, t</w:t>
       </w:r>
       <w:r>
@@ -11670,19 +11416,31 @@
         <w:rPr>
           <w:rFonts w:ascii="Times" w:hAnsi="Times"/>
         </w:rPr>
-        <w:t xml:space="preserve"> maximum </w:t>
-      </w:r>
-      <w:r>
-        <w:rPr>
-          <w:rFonts w:ascii="Times" w:hAnsi="Times"/>
-        </w:rPr>
-        <w:t xml:space="preserve">absolute </w:t>
-      </w:r>
-      <w:r>
-        <w:rPr>
-          <w:rFonts w:ascii="Times" w:hAnsi="Times"/>
-        </w:rPr>
-        <w:t xml:space="preserve">errors obtained </w:t>
+        <w:t xml:space="preserve"> </w:t>
+      </w:r>
+      <w:r>
+        <w:rPr>
+          <w:rFonts w:ascii="Times" w:hAnsi="Times"/>
+        </w:rPr>
+        <w:t>standard deviation</w:t>
+      </w:r>
+      <w:r>
+        <w:rPr>
+          <w:rFonts w:ascii="Times" w:hAnsi="Times"/>
+        </w:rPr>
+        <w:t xml:space="preserve"> </w:t>
+      </w:r>
+      <w:r>
+        <w:rPr>
+          <w:rFonts w:ascii="Times" w:hAnsi="Times"/>
+        </w:rPr>
+        <w:t xml:space="preserve">of errors </w:t>
+      </w:r>
+      <w:r>
+        <w:rPr>
+          <w:rFonts w:ascii="Times" w:hAnsi="Times"/>
+        </w:rPr>
+        <w:t xml:space="preserve">obtained </w:t>
       </w:r>
       <w:r>
         <w:rPr>
@@ -11700,68 +11458,66 @@
         <w:rPr>
           <w:rFonts w:ascii="Times" w:hAnsi="Times"/>
         </w:rPr>
-        <w:t>were not greater than 2</w:t>
-      </w:r>
-      <w:r>
-        <w:rPr>
-          <w:rFonts w:ascii="Times" w:hAnsi="Times"/>
-        </w:rPr>
-        <w:t>.5</w:t>
-      </w:r>
-      <w:r>
-        <w:rPr>
-          <w:rFonts w:ascii="Times" w:hAnsi="Times"/>
-        </w:rPr>
-        <w:t xml:space="preserve"> ppm</w:t>
-      </w:r>
-      <w:r>
-        <w:rPr>
-          <w:rFonts w:ascii="Times" w:hAnsi="Times"/>
-        </w:rPr>
-        <w:t xml:space="preserve">, and for the estimates of phase the </w:t>
-      </w:r>
-      <w:r>
-        <w:rPr>
-          <w:rFonts w:ascii="Times" w:hAnsi="Times"/>
-        </w:rPr>
-        <w:t xml:space="preserve">maximum absolute </w:t>
-      </w:r>
-      <w:r>
-        <w:rPr>
-          <w:rFonts w:ascii="Times" w:hAnsi="Times"/>
-        </w:rPr>
-        <w:t>error</w:t>
-      </w:r>
-      <w:r>
-        <w:rPr>
-          <w:rFonts w:ascii="Times" w:hAnsi="Times"/>
-        </w:rPr>
-        <w:t>s</w:t>
-      </w:r>
-      <w:r>
-        <w:rPr>
-          <w:rFonts w:ascii="Times" w:hAnsi="Times"/>
-        </w:rPr>
-        <w:t xml:space="preserve"> w</w:t>
-      </w:r>
-      <w:r>
-        <w:rPr>
-          <w:rFonts w:ascii="Times" w:hAnsi="Times"/>
-        </w:rPr>
-        <w:t>ere</w:t>
-      </w:r>
-      <w:r>
-        <w:rPr>
-          <w:rFonts w:ascii="Times" w:hAnsi="Times"/>
-        </w:rPr>
-        <w:t xml:space="preserve"> not greater than </w:t>
+        <w:t xml:space="preserve">were not greater than </w:t>
       </w:r>
       <m:oMath>
         <m:r>
           <w:rPr>
             <w:rFonts w:ascii="Cambria Math" w:hAnsi="Cambria Math"/>
           </w:rPr>
-          <m:t>3.0x</m:t>
+          <m:t>1.5 ppm</m:t>
+        </m:r>
+      </m:oMath>
+      <w:r>
+        <w:rPr>
+          <w:rFonts w:ascii="Times" w:hAnsi="Times"/>
+        </w:rPr>
+        <w:t>,</w:t>
+      </w:r>
+      <w:r>
+        <w:rPr>
+          <w:rFonts w:ascii="Times" w:hAnsi="Times"/>
+        </w:rPr>
+        <w:t xml:space="preserve"> and for the estimates of phase the </w:t>
+      </w:r>
+      <w:r>
+        <w:rPr>
+          <w:rFonts w:ascii="Times" w:hAnsi="Times"/>
+        </w:rPr>
+        <w:t>standard deviation of errors</w:t>
+      </w:r>
+      <w:r>
+        <w:rPr>
+          <w:rFonts w:ascii="Times" w:hAnsi="Times"/>
+        </w:rPr>
+        <w:t xml:space="preserve"> </w:t>
+      </w:r>
+      <w:proofErr w:type="gramStart"/>
+      <w:r>
+        <w:rPr>
+          <w:rFonts w:ascii="Times" w:hAnsi="Times"/>
+        </w:rPr>
+        <w:t>w</w:t>
+      </w:r>
+      <w:r>
+        <w:rPr>
+          <w:rFonts w:ascii="Times" w:hAnsi="Times"/>
+        </w:rPr>
+        <w:t>ere</w:t>
+      </w:r>
+      <w:proofErr w:type="gramEnd"/>
+      <w:r>
+        <w:rPr>
+          <w:rFonts w:ascii="Times" w:hAnsi="Times"/>
+        </w:rPr>
+        <w:t xml:space="preserve"> not greater than </w:t>
+      </w:r>
+      <m:oMath>
+        <m:r>
+          <w:rPr>
+            <w:rFonts w:ascii="Cambria Math" w:hAnsi="Cambria Math"/>
+          </w:rPr>
+          <m:t>1.7x</m:t>
         </m:r>
         <m:sSup>
           <m:sSupPr>
@@ -11789,75 +11545,92 @@
             </m:r>
           </m:sup>
         </m:sSup>
+        <m:r>
+          <w:rPr>
+            <w:rFonts w:ascii="Cambria Math" w:hAnsi="Cambria Math"/>
+          </w:rPr>
+          <m:t xml:space="preserve"> degrees</m:t>
+        </m:r>
       </m:oMath>
       <w:r>
         <w:rPr>
           <w:rFonts w:ascii="Times" w:hAnsi="Times"/>
         </w:rPr>
-        <w:t xml:space="preserve"> degrees. </w:t>
-      </w:r>
-      <w:r>
-        <w:rPr>
-          <w:rFonts w:ascii="Times" w:hAnsi="Times"/>
+        <w:t xml:space="preserve">. </w:t>
+      </w:r>
+      <w:r>
+        <w:rPr>
+          <w:rFonts w:ascii="Times" w:hAnsi="Times"/>
+          <w:highlight w:val="yellow"/>
         </w:rPr>
         <w:t>There is som</w:t>
       </w:r>
       <w:r>
         <w:rPr>
           <w:rFonts w:ascii="Times" w:hAnsi="Times"/>
+          <w:highlight w:val="yellow"/>
         </w:rPr>
         <w:t xml:space="preserve">e sensitivity to noise, shown in </w:t>
       </w:r>
       <w:r>
         <w:rPr>
           <w:rFonts w:ascii="Times" w:hAnsi="Times"/>
+          <w:highlight w:val="yellow"/>
         </w:rPr>
         <w:fldChar w:fldCharType="begin"/>
       </w:r>
       <w:r>
         <w:rPr>
           <w:rFonts w:ascii="Times" w:hAnsi="Times"/>
+          <w:highlight w:val="yellow"/>
         </w:rPr>
         <w:instrText xml:space="preserve"> REF _Ref518026868 \h  \* MERGEFORMAT </w:instrText>
       </w:r>
       <w:r>
         <w:rPr>
           <w:rFonts w:ascii="Times" w:hAnsi="Times"/>
-        </w:rPr>
-      </w:r>
-      <w:r>
-        <w:rPr>
-          <w:rFonts w:ascii="Times" w:hAnsi="Times"/>
+          <w:highlight w:val="yellow"/>
+        </w:rPr>
+      </w:r>
+      <w:r>
+        <w:rPr>
+          <w:rFonts w:ascii="Times" w:hAnsi="Times"/>
+          <w:highlight w:val="yellow"/>
         </w:rPr>
         <w:fldChar w:fldCharType="separate"/>
       </w:r>
       <w:r>
         <w:rPr>
           <w:rFonts w:ascii="Times" w:hAnsi="Times"/>
+          <w:highlight w:val="yellow"/>
         </w:rPr>
         <w:t>Fig. 6</w:t>
       </w:r>
       <w:r>
         <w:rPr>
           <w:rFonts w:ascii="Times" w:hAnsi="Times"/>
+          <w:highlight w:val="yellow"/>
         </w:rPr>
         <w:fldChar w:fldCharType="end"/>
       </w:r>
       <w:r>
         <w:rPr>
           <w:rFonts w:ascii="Times" w:hAnsi="Times"/>
+          <w:highlight w:val="yellow"/>
         </w:rPr>
         <w:t xml:space="preserve">, in function of the step </w:t>
       </w:r>
       <w:r>
         <w:rPr>
           <w:rFonts w:ascii="Times" w:hAnsi="Times"/>
+          <w:highlight w:val="yellow"/>
         </w:rPr>
         <w:t xml:space="preserve">instant of </w:t>
       </w:r>
       <w:r>
         <w:rPr>
           <w:rFonts w:ascii="Times" w:hAnsi="Times"/>
+          <w:highlight w:val="yellow"/>
         </w:rPr>
         <w:t>occurrence.</w:t>
       </w:r>
@@ -11888,386 +11661,20 @@
       <w:r>
         <w:rPr>
           <w:rFonts w:ascii="Times" w:hAnsi="Times"/>
+          <w:noProof/>
           <w:color w:val="2E74B5" w:themeColor="accent1" w:themeShade="BF"/>
-        </w:rPr>
-        <w:tab/>
-      </w:r>
-      <w:r>
-        <w:rPr>
-          <w:rFonts w:ascii="Times" w:hAnsi="Times"/>
-        </w:rPr>
-        <w:t xml:space="preserve">Aiming at validating the proposed method with real signals, several measurements were made using one digital sampling voltmeter (DSVM) and one arbitrary waveform generator (AWG), controlled by a personal computer (PC) via GPIB. The connections are shown in the block diagram of </w:t>
-      </w:r>
-      <w:r>
-        <w:rPr>
-          <w:rFonts w:ascii="Times" w:hAnsi="Times"/>
-        </w:rPr>
-        <w:fldChar w:fldCharType="begin"/>
-      </w:r>
-      <w:r>
-        <w:rPr>
-          <w:rFonts w:ascii="Times" w:hAnsi="Times"/>
-        </w:rPr>
-        <w:instrText xml:space="preserve"> REF _Ref517782761 \h  \* MERGEFORMAT </w:instrText>
-      </w:r>
-      <w:r>
-        <w:rPr>
-          <w:rFonts w:ascii="Times" w:hAnsi="Times"/>
-        </w:rPr>
-      </w:r>
-      <w:r>
-        <w:rPr>
-          <w:rFonts w:ascii="Times" w:hAnsi="Times"/>
-        </w:rPr>
-        <w:fldChar w:fldCharType="separate"/>
-      </w:r>
-      <w:r>
-        <w:rPr>
-          <w:rFonts w:ascii="Times" w:hAnsi="Times"/>
-        </w:rPr>
-        <w:t>Fig. 7</w:t>
-      </w:r>
-      <w:r>
-        <w:rPr>
-          <w:rFonts w:ascii="Times" w:hAnsi="Times"/>
-        </w:rPr>
-        <w:fldChar w:fldCharType="end"/>
-      </w:r>
-      <w:r>
-        <w:rPr>
-          <w:rFonts w:ascii="Times" w:hAnsi="Times"/>
-        </w:rPr>
-        <w:t>.</w:t>
-      </w:r>
-    </w:p>
-    <w:p>
-      <w:pPr>
-        <w:spacing w:line="240" w:lineRule="exact"/>
-        <w:ind w:firstLine="187"/>
-        <w:jc w:val="both"/>
-        <w:rPr>
-          <w:rFonts w:ascii="Times" w:hAnsi="Times"/>
-        </w:rPr>
-      </w:pPr>
-      <w:r>
-        <w:rPr>
-          <w:rFonts w:ascii="Times" w:hAnsi="Times"/>
-          <w:noProof/>
           <w:lang w:val="pt-BR" w:eastAsia="pt-BR"/>
         </w:rPr>
         <mc:AlternateContent>
           <mc:Choice Requires="wpg">
             <w:drawing>
-              <wp:anchor distT="0" distB="0" distL="114300" distR="114300" simplePos="0" relativeHeight="251685376" behindDoc="0" locked="0" layoutInCell="1" allowOverlap="1" wp14:anchorId="5268CEA6" wp14:editId="1ACB512D">
+              <wp:anchor distT="0" distB="0" distL="114300" distR="114300" simplePos="0" relativeHeight="251658752" behindDoc="0" locked="0" layoutInCell="1" allowOverlap="1" wp14:anchorId="28F62B8D" wp14:editId="3FAC7039">
                 <wp:simplePos x="0" y="0"/>
                 <wp:positionH relativeFrom="column">
-                  <wp:posOffset>156210</wp:posOffset>
+                  <wp:posOffset>40640</wp:posOffset>
                 </wp:positionH>
                 <wp:positionV relativeFrom="paragraph">
-                  <wp:posOffset>-1339215</wp:posOffset>
-                </wp:positionV>
-                <wp:extent cx="3200400" cy="3491230"/>
-                <wp:effectExtent l="0" t="0" r="0" b="0"/>
-                <wp:wrapSquare wrapText="bothSides"/>
-                <wp:docPr id="26" name="Grupo 26"/>
-                <wp:cNvGraphicFramePr/>
-                <a:graphic xmlns:a="http://schemas.openxmlformats.org/drawingml/2006/main">
-                  <a:graphicData uri="http://schemas.microsoft.com/office/word/2010/wordprocessingGroup">
-                    <wpg:wgp>
-                      <wpg:cNvGrpSpPr/>
-                      <wpg:grpSpPr>
-                        <a:xfrm>
-                          <a:off x="0" y="0"/>
-                          <a:ext cx="3200400" cy="3491230"/>
-                          <a:chOff x="0" y="0"/>
-                          <a:chExt cx="3200400" cy="3491230"/>
-                        </a:xfrm>
-                      </wpg:grpSpPr>
-                      <pic:pic xmlns:pic="http://schemas.openxmlformats.org/drawingml/2006/picture">
-                        <pic:nvPicPr>
-                          <pic:cNvPr id="15" name="Imagem 15"/>
-                          <pic:cNvPicPr>
-                            <a:picLocks noChangeAspect="1"/>
-                          </pic:cNvPicPr>
-                        </pic:nvPicPr>
-                        <pic:blipFill>
-                          <a:blip r:embed="rId21">
-                            <a:extLst>
-                              <a:ext uri="{28A0092B-C50C-407E-A947-70E740481C1C}">
-                                <a14:useLocalDpi xmlns:a14="http://schemas.microsoft.com/office/drawing/2010/main" val="0"/>
-                              </a:ext>
-                            </a:extLst>
-                          </a:blip>
-                          <a:stretch>
-                            <a:fillRect/>
-                          </a:stretch>
-                        </pic:blipFill>
-                        <pic:spPr>
-                          <a:xfrm>
-                            <a:off x="0" y="0"/>
-                            <a:ext cx="3200400" cy="3131185"/>
-                          </a:xfrm>
-                          <a:prstGeom prst="rect">
-                            <a:avLst/>
-                          </a:prstGeom>
-                        </pic:spPr>
-                      </pic:pic>
-                      <wps:wsp>
-                        <wps:cNvPr id="16" name="Caixa de texto 16"/>
-                        <wps:cNvSpPr txBox="1"/>
-                        <wps:spPr>
-                          <a:xfrm>
-                            <a:off x="0" y="3186430"/>
-                            <a:ext cx="3200400" cy="304800"/>
-                          </a:xfrm>
-                          <a:prstGeom prst="rect">
-                            <a:avLst/>
-                          </a:prstGeom>
-                          <a:solidFill>
-                            <a:prstClr val="white"/>
-                          </a:solidFill>
-                          <a:ln>
-                            <a:noFill/>
-                          </a:ln>
-                          <a:effectLst/>
-                        </wps:spPr>
-                        <wps:txbx>
-                          <w:txbxContent>
-                            <w:p>
-                              <w:pPr>
-                                <w:spacing w:line="240" w:lineRule="exact"/>
-                                <w:ind w:firstLine="187"/>
-                                <w:jc w:val="center"/>
-                                <w:rPr>
-                                  <w:rFonts w:ascii="Times" w:hAnsi="Times"/>
-                                  <w:color w:val="000000"/>
-                                  <w:sz w:val="18"/>
-                                </w:rPr>
-                              </w:pPr>
-                              <w:bookmarkStart w:id="13" w:name="_Ref518026846"/>
-                              <w:bookmarkStart w:id="14" w:name="_Ref518026868"/>
-                              <w:r>
-                                <w:rPr>
-                                  <w:rFonts w:ascii="Times" w:hAnsi="Times"/>
-                                  <w:color w:val="000000"/>
-                                  <w:sz w:val="18"/>
-                                </w:rPr>
-                                <w:t xml:space="preserve">Fig. </w:t>
-                              </w:r>
-                              <w:r>
-                                <w:rPr>
-                                  <w:rFonts w:ascii="Times" w:hAnsi="Times"/>
-                                  <w:color w:val="000000"/>
-                                  <w:sz w:val="18"/>
-                                </w:rPr>
-                                <w:fldChar w:fldCharType="begin"/>
-                              </w:r>
-                              <w:r>
-                                <w:rPr>
-                                  <w:rFonts w:ascii="Times" w:hAnsi="Times"/>
-                                  <w:color w:val="000000"/>
-                                  <w:sz w:val="18"/>
-                                </w:rPr>
-                                <w:instrText xml:space="preserve"> SEQ Fig. \* ARABIC </w:instrText>
-                              </w:r>
-                              <w:r>
-                                <w:rPr>
-                                  <w:rFonts w:ascii="Times" w:hAnsi="Times"/>
-                                  <w:color w:val="000000"/>
-                                  <w:sz w:val="18"/>
-                                </w:rPr>
-                                <w:fldChar w:fldCharType="separate"/>
-                              </w:r>
-                              <w:r>
-                                <w:rPr>
-                                  <w:rFonts w:ascii="Times" w:hAnsi="Times"/>
-                                  <w:noProof/>
-                                  <w:color w:val="000000"/>
-                                  <w:sz w:val="18"/>
-                                </w:rPr>
-                                <w:t>6</w:t>
-                              </w:r>
-                              <w:r>
-                                <w:rPr>
-                                  <w:rFonts w:ascii="Times" w:hAnsi="Times"/>
-                                  <w:color w:val="000000"/>
-                                  <w:sz w:val="18"/>
-                                </w:rPr>
-                                <w:fldChar w:fldCharType="end"/>
-                              </w:r>
-                              <w:bookmarkEnd w:id="14"/>
-                              <w:r>
-                                <w:rPr>
-                                  <w:rFonts w:ascii="Times" w:hAnsi="Times"/>
-                                  <w:color w:val="000000"/>
-                                  <w:sz w:val="18"/>
-                                </w:rPr>
-                                <w:t xml:space="preserve"> – Magnitude Step test: maximum errors for intermediate phasor</w:t>
-                              </w:r>
-                              <w:bookmarkEnd w:id="13"/>
-                            </w:p>
-                          </w:txbxContent>
-                        </wps:txbx>
-                        <wps:bodyPr rot="0" spcFirstLastPara="0" vertOverflow="overflow" horzOverflow="overflow" vert="horz" wrap="square" lIns="0" tIns="0" rIns="0" bIns="0" numCol="1" spcCol="0" rtlCol="0" fromWordArt="0" anchor="t" anchorCtr="0" forceAA="0" compatLnSpc="1">
-                          <a:prstTxWarp prst="textNoShape">
-                            <a:avLst/>
-                          </a:prstTxWarp>
-                          <a:spAutoFit/>
-                        </wps:bodyPr>
-                      </wps:wsp>
-                    </wpg:wgp>
-                  </a:graphicData>
-                </a:graphic>
-              </wp:anchor>
-            </w:drawing>
-          </mc:Choice>
-          <mc:Fallback>
-            <w:pict>
-              <v:group w14:anchorId="5268CEA6" id="Grupo 26" o:spid="_x0000_s1041" style="position:absolute;left:0;text-align:left;margin-left:12.3pt;margin-top:-105.45pt;width:252pt;height:274.9pt;z-index:251685376" coordsize="32004,34912" o:gfxdata="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">
-                <v:shape id="Imagem 15" o:spid="_x0000_s1042" type="#_x0000_t75" style="position:absolute;width:32004;height:31311;visibility:visible;mso-wrap-style:square" o:gfxdata="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">
-                  <v:imagedata r:id="rId22" o:title=""/>
-                </v:shape>
-                <v:shape id="Caixa de texto 16" o:spid="_x0000_s1043" type="#_x0000_t202" style="position:absolute;top:31864;width:32004;height:3048;visibility:visible;mso-wrap-style:square;v-text-anchor:top" o:gfxdata="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" stroked="f">
-                  <v:textbox style="mso-fit-shape-to-text:t" inset="0,0,0,0">
-                    <w:txbxContent>
-                      <w:p>
-                        <w:pPr>
-                          <w:spacing w:line="240" w:lineRule="exact"/>
-                          <w:ind w:firstLine="187"/>
-                          <w:jc w:val="center"/>
-                          <w:rPr>
-                            <w:rFonts w:ascii="Times" w:hAnsi="Times"/>
-                            <w:color w:val="000000"/>
-                            <w:sz w:val="18"/>
-                          </w:rPr>
-                        </w:pPr>
-                        <w:bookmarkStart w:id="15" w:name="_Ref518026846"/>
-                        <w:bookmarkStart w:id="16" w:name="_Ref518026868"/>
-                        <w:r>
-                          <w:rPr>
-                            <w:rFonts w:ascii="Times" w:hAnsi="Times"/>
-                            <w:color w:val="000000"/>
-                            <w:sz w:val="18"/>
-                          </w:rPr>
-                          <w:t xml:space="preserve">Fig. </w:t>
-                        </w:r>
-                        <w:r>
-                          <w:rPr>
-                            <w:rFonts w:ascii="Times" w:hAnsi="Times"/>
-                            <w:color w:val="000000"/>
-                            <w:sz w:val="18"/>
-                          </w:rPr>
-                          <w:fldChar w:fldCharType="begin"/>
-                        </w:r>
-                        <w:r>
-                          <w:rPr>
-                            <w:rFonts w:ascii="Times" w:hAnsi="Times"/>
-                            <w:color w:val="000000"/>
-                            <w:sz w:val="18"/>
-                          </w:rPr>
-                          <w:instrText xml:space="preserve"> SEQ Fig. \* ARABIC </w:instrText>
-                        </w:r>
-                        <w:r>
-                          <w:rPr>
-                            <w:rFonts w:ascii="Times" w:hAnsi="Times"/>
-                            <w:color w:val="000000"/>
-                            <w:sz w:val="18"/>
-                          </w:rPr>
-                          <w:fldChar w:fldCharType="separate"/>
-                        </w:r>
-                        <w:r>
-                          <w:rPr>
-                            <w:rFonts w:ascii="Times" w:hAnsi="Times"/>
-                            <w:noProof/>
-                            <w:color w:val="000000"/>
-                            <w:sz w:val="18"/>
-                          </w:rPr>
-                          <w:t>6</w:t>
-                        </w:r>
-                        <w:r>
-                          <w:rPr>
-                            <w:rFonts w:ascii="Times" w:hAnsi="Times"/>
-                            <w:color w:val="000000"/>
-                            <w:sz w:val="18"/>
-                          </w:rPr>
-                          <w:fldChar w:fldCharType="end"/>
-                        </w:r>
-                        <w:bookmarkEnd w:id="16"/>
-                        <w:r>
-                          <w:rPr>
-                            <w:rFonts w:ascii="Times" w:hAnsi="Times"/>
-                            <w:color w:val="000000"/>
-                            <w:sz w:val="18"/>
-                          </w:rPr>
-                          <w:t xml:space="preserve"> – Magnitude Step test: maximum errors for intermediate phasor</w:t>
-                        </w:r>
-                        <w:bookmarkEnd w:id="15"/>
-                      </w:p>
-                    </w:txbxContent>
-                  </v:textbox>
-                </v:shape>
-                <w10:wrap type="square"/>
-              </v:group>
-            </w:pict>
-          </mc:Fallback>
-        </mc:AlternateContent>
-      </w:r>
-      <w:r>
-        <w:rPr>
-          <w:rFonts w:ascii="Times" w:hAnsi="Times"/>
-        </w:rPr>
-        <w:t xml:space="preserve">The same waveforms used in simulations are reproduced by the AWG, with a nominal output of 1 </w:t>
-      </w:r>
-      <w:proofErr w:type="spellStart"/>
-      <w:r>
-        <w:rPr>
-          <w:rFonts w:ascii="Times" w:hAnsi="Times"/>
-        </w:rPr>
-        <w:t>Vpp</w:t>
-      </w:r>
-      <w:proofErr w:type="spellEnd"/>
-      <w:r>
-        <w:rPr>
-          <w:rFonts w:ascii="Times" w:hAnsi="Times"/>
-        </w:rPr>
-        <w:t xml:space="preserve">, and sampled by the </w:t>
-      </w:r>
-      <w:r>
-        <w:rPr>
-          <w:rFonts w:ascii="Times" w:hAnsi="Times"/>
-        </w:rPr>
-        <w:lastRenderedPageBreak/>
-        <w:t xml:space="preserve">DSVM. Both are triggered with a 1 PPS (pulse per second) signal, coming from an atomic clock, so we can control the initial phase. The internal clock from the DVM is used as an external 10MHz reference signal by the generator. 5000 samples are taken during 1 s and stored in the DVM´s internal memory. </w:t>
-      </w:r>
-    </w:p>
-    <w:p>
-      <w:pPr>
-        <w:spacing w:line="240" w:lineRule="exact"/>
-        <w:ind w:firstLine="187"/>
-        <w:jc w:val="both"/>
-        <w:rPr>
-          <w:rFonts w:ascii="Times" w:hAnsi="Times"/>
-          <w:color w:val="000000"/>
-          <w:sz w:val="18"/>
-        </w:rPr>
-      </w:pPr>
-      <w:r>
-        <w:rPr>
-          <w:rFonts w:ascii="Times" w:hAnsi="Times"/>
-          <w:noProof/>
-          <w:color w:val="2E74B5" w:themeColor="accent1" w:themeShade="BF"/>
-          <w:lang w:val="pt-BR" w:eastAsia="pt-BR"/>
-        </w:rPr>
-        <mc:AlternateContent>
-          <mc:Choice Requires="wpg">
-            <w:drawing>
-              <wp:anchor distT="0" distB="0" distL="114300" distR="114300" simplePos="0" relativeHeight="251658752" behindDoc="0" locked="0" layoutInCell="1" allowOverlap="1" wp14:anchorId="28F62B8D" wp14:editId="0B845F54">
-                <wp:simplePos x="0" y="0"/>
-                <wp:positionH relativeFrom="column">
-                  <wp:posOffset>-23132</wp:posOffset>
-                </wp:positionH>
-                <wp:positionV relativeFrom="paragraph">
-                  <wp:posOffset>273</wp:posOffset>
+                  <wp:posOffset>412115</wp:posOffset>
                 </wp:positionV>
                 <wp:extent cx="3195955" cy="1543050"/>
                 <wp:effectExtent l="0" t="0" r="4445" b="0"/>
@@ -12294,7 +11701,7 @@
                           </pic:cNvPicPr>
                         </pic:nvPicPr>
                         <pic:blipFill>
-                          <a:blip r:embed="rId23" cstate="print">
+                          <a:blip r:embed="rId16" cstate="print">
                             <a:extLst>
                               <a:ext uri="{28A0092B-C50C-407E-A947-70E740481C1C}">
                                 <a14:useLocalDpi xmlns:a14="http://schemas.microsoft.com/office/drawing/2010/main" val="0"/>
@@ -12347,8 +11754,8 @@
                                   <w:sz w:val="18"/>
                                 </w:rPr>
                               </w:pPr>
-                              <w:bookmarkStart w:id="17" w:name="_Ref517782756"/>
-                              <w:bookmarkStart w:id="18" w:name="_Ref517782761"/>
+                              <w:bookmarkStart w:id="10" w:name="_Ref517782761"/>
+                              <w:bookmarkStart w:id="11" w:name="_Ref517782756"/>
                               <w:r>
                                 <w:rPr>
                                   <w:rFonts w:ascii="Times" w:hAnsi="Times"/>
@@ -12398,7 +11805,7 @@
                                 </w:rPr>
                                 <w:fldChar w:fldCharType="end"/>
                               </w:r>
-                              <w:bookmarkEnd w:id="18"/>
+                              <w:bookmarkEnd w:id="10"/>
                               <w:r>
                                 <w:rPr>
                                   <w:rFonts w:ascii="Times" w:hAnsi="Times"/>
@@ -12407,7 +11814,7 @@
                                 </w:rPr>
                                 <w:t xml:space="preserve"> - Block Diagram</w:t>
                               </w:r>
-                              <w:bookmarkEnd w:id="17"/>
+                              <w:bookmarkEnd w:id="11"/>
                             </w:p>
                           </w:txbxContent>
                         </wps:txbx>
@@ -12432,11 +11839,11 @@
           </mc:Choice>
           <mc:Fallback>
             <w:pict>
-              <v:group w14:anchorId="28F62B8D" id="Grupo 53" o:spid="_x0000_s1044" style="position:absolute;left:0;text-align:left;margin-left:-1.8pt;margin-top:0;width:251.65pt;height:121.5pt;z-index:251658752;mso-width-relative:margin;mso-height-relative:margin" coordsize="31959,15430" o:gfxdata="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">
-                <v:shape id="Imagem 46" o:spid="_x0000_s1045" type="#_x0000_t75" style="position:absolute;width:31959;height:13449;visibility:visible;mso-wrap-style:square" o:gfxdata="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">
-                  <v:imagedata r:id="rId24" o:title=""/>
+              <v:group w14:anchorId="28F62B8D" id="Grupo 53" o:spid="_x0000_s1038" style="position:absolute;left:0;text-align:left;margin-left:3.2pt;margin-top:32.45pt;width:251.65pt;height:121.5pt;z-index:251658752;mso-width-relative:margin;mso-height-relative:margin" coordsize="31959,15430" o:gfxdata="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">
+                <v:shape id="Imagem 46" o:spid="_x0000_s1039" type="#_x0000_t75" style="position:absolute;width:31959;height:13449;visibility:visible;mso-wrap-style:square" o:gfxdata="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">
+                  <v:imagedata r:id="rId17" o:title=""/>
                 </v:shape>
-                <v:shape id="Caixa de texto 47" o:spid="_x0000_s1046" type="#_x0000_t202" style="position:absolute;top:13906;width:31959;height:1524;visibility:visible;mso-wrap-style:square;v-text-anchor:top" o:gfxdata="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" stroked="f">
+                <v:shape id="Caixa de texto 47" o:spid="_x0000_s1040" type="#_x0000_t202" style="position:absolute;top:13906;width:31959;height:1524;visibility:visible;mso-wrap-style:square;v-text-anchor:top" o:gfxdata="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" stroked="f">
                   <v:textbox style="mso-fit-shape-to-text:t" inset="0,0,0,0">
                     <w:txbxContent>
                       <w:p>
@@ -12450,8 +11857,8 @@
                             <w:sz w:val="18"/>
                           </w:rPr>
                         </w:pPr>
-                        <w:bookmarkStart w:id="19" w:name="_Ref517782756"/>
-                        <w:bookmarkStart w:id="20" w:name="_Ref517782761"/>
+                        <w:bookmarkStart w:id="12" w:name="_Ref517782761"/>
+                        <w:bookmarkStart w:id="13" w:name="_Ref517782756"/>
                         <w:r>
                           <w:rPr>
                             <w:rFonts w:ascii="Times" w:hAnsi="Times"/>
@@ -12501,7 +11908,7 @@
                           </w:rPr>
                           <w:fldChar w:fldCharType="end"/>
                         </w:r>
-                        <w:bookmarkEnd w:id="20"/>
+                        <w:bookmarkEnd w:id="12"/>
                         <w:r>
                           <w:rPr>
                             <w:rFonts w:ascii="Times" w:hAnsi="Times"/>
@@ -12510,7 +11917,7 @@
                           </w:rPr>
                           <w:t xml:space="preserve"> - Block Diagram</w:t>
                         </w:r>
-                        <w:bookmarkEnd w:id="19"/>
+                        <w:bookmarkEnd w:id="13"/>
                       </w:p>
                     </w:txbxContent>
                   </v:textbox>
@@ -12524,19 +11931,283 @@
       <w:r>
         <w:rPr>
           <w:rFonts w:ascii="Times" w:hAnsi="Times"/>
+          <w:color w:val="2E74B5" w:themeColor="accent1" w:themeShade="BF"/>
+        </w:rPr>
+        <w:tab/>
+      </w:r>
+      <w:r>
+        <w:rPr>
+          <w:rFonts w:ascii="Times" w:hAnsi="Times"/>
+        </w:rPr>
+        <w:t xml:space="preserve">Aiming at validating the proposed method with real signals, several measurements were made using one digital sampling voltmeter (DSVM) and one arbitrary waveform generator (AWG), controlled by a personal computer (PC) via GPIB. The connections are shown in the block diagram of </w:t>
+      </w:r>
+      <w:r>
+        <w:rPr>
+          <w:rFonts w:ascii="Times" w:hAnsi="Times"/>
+        </w:rPr>
+        <w:fldChar w:fldCharType="begin"/>
+      </w:r>
+      <w:r>
+        <w:rPr>
+          <w:rFonts w:ascii="Times" w:hAnsi="Times"/>
+        </w:rPr>
+        <w:instrText xml:space="preserve"> REF _Ref517782761 \h  \* MERGEFORMAT </w:instrText>
+      </w:r>
+      <w:r>
+        <w:rPr>
+          <w:rFonts w:ascii="Times" w:hAnsi="Times"/>
+        </w:rPr>
+      </w:r>
+      <w:r>
+        <w:rPr>
+          <w:rFonts w:ascii="Times" w:hAnsi="Times"/>
+        </w:rPr>
+        <w:fldChar w:fldCharType="separate"/>
+      </w:r>
+      <w:r>
+        <w:rPr>
+          <w:rFonts w:ascii="Times" w:hAnsi="Times"/>
+        </w:rPr>
+        <w:t>Fig. 7</w:t>
+      </w:r>
+      <w:r>
+        <w:rPr>
+          <w:rFonts w:ascii="Times" w:hAnsi="Times"/>
+        </w:rPr>
+        <w:fldChar w:fldCharType="end"/>
+      </w:r>
+      <w:r>
+        <w:rPr>
+          <w:rFonts w:ascii="Times" w:hAnsi="Times"/>
+        </w:rPr>
+        <w:t>.</w:t>
+      </w:r>
+    </w:p>
+    <w:p>
+      <w:pPr>
+        <w:spacing w:line="240" w:lineRule="exact"/>
+        <w:ind w:firstLine="187"/>
+        <w:jc w:val="both"/>
+        <w:rPr>
+          <w:rFonts w:ascii="Times" w:hAnsi="Times"/>
+        </w:rPr>
+      </w:pPr>
+      <w:r>
+        <w:rPr>
+          <w:rFonts w:ascii="Times" w:hAnsi="Times"/>
+        </w:rPr>
+        <w:t xml:space="preserve">The same waveforms used in simulations are reproduced by the AWG, with a nominal output of </w:t>
+      </w:r>
+      <m:oMath>
+        <m:r>
+          <w:rPr>
+            <w:rFonts w:ascii="Cambria Math" w:hAnsi="Cambria Math"/>
+          </w:rPr>
+          <m:t xml:space="preserve">1 </m:t>
+        </m:r>
+        <m:sSub>
+          <m:sSubPr>
+            <m:ctrlPr>
+              <w:rPr>
+                <w:rFonts w:ascii="Cambria Math" w:hAnsi="Cambria Math"/>
+                <w:i/>
+              </w:rPr>
+            </m:ctrlPr>
+          </m:sSubPr>
+          <m:e>
+            <m:r>
+              <w:rPr>
+                <w:rFonts w:ascii="Cambria Math" w:hAnsi="Cambria Math"/>
+              </w:rPr>
+              <m:t>V</m:t>
+            </m:r>
+          </m:e>
+          <m:sub>
+            <m:r>
+              <w:rPr>
+                <w:rFonts w:ascii="Cambria Math" w:hAnsi="Cambria Math"/>
+              </w:rPr>
+              <m:t>p</m:t>
+            </m:r>
+          </m:sub>
+        </m:sSub>
+      </m:oMath>
+      <w:r>
+        <w:rPr>
+          <w:rFonts w:ascii="Times" w:hAnsi="Times"/>
+        </w:rPr>
+        <w:t xml:space="preserve">, and sampled by the DSVM. Both are triggered with a 1 PPS (pulse per second) signal, coming from an atomic clock, so we can control the initial phase. The internal clock from the DVM is used as an external 10MHz reference signal by the generator. 5000 samples are taken during 1 s and stored in the DVM´s internal memory. </w:t>
+      </w:r>
+    </w:p>
+    <w:p>
+      <w:pPr>
+        <w:spacing w:line="240" w:lineRule="exact"/>
+        <w:ind w:firstLine="187"/>
+        <w:jc w:val="both"/>
+        <w:rPr>
+          <w:rFonts w:ascii="Times" w:hAnsi="Times"/>
+        </w:rPr>
+      </w:pPr>
+      <w:r>
+        <w:rPr>
+          <w:rFonts w:ascii="Times" w:hAnsi="Times"/>
+        </w:rPr>
+        <w:tab/>
+        <w:t>The standard [</w:t>
+      </w:r>
+      <w:r>
+        <w:rPr>
+          <w:rFonts w:ascii="Times" w:hAnsi="Times"/>
+        </w:rPr>
+        <w:t>1</w:t>
+      </w:r>
+      <w:r>
+        <w:rPr>
+          <w:rFonts w:ascii="Times" w:hAnsi="Times"/>
+        </w:rPr>
+        <w:t xml:space="preserve">] establishes that the synchrophasors must be obtained related to the center of a window. Setting 500 samples/window, the first complete window will happen after 250 samples, after which we have 9 windows containing 6 cycles of 60Hz. The steps of magnitude or phase occur in the 5th window, as shown in </w:t>
+      </w:r>
+      <w:r>
+        <w:rPr>
+          <w:rFonts w:ascii="Times" w:hAnsi="Times"/>
+        </w:rPr>
+        <w:fldChar w:fldCharType="begin"/>
+      </w:r>
+      <w:r>
+        <w:rPr>
+          <w:rFonts w:ascii="Times" w:hAnsi="Times"/>
+        </w:rPr>
+        <w:instrText xml:space="preserve"> REF _Ref517943290 \h </w:instrText>
+      </w:r>
+      <w:r>
+        <w:rPr>
+          <w:rFonts w:ascii="Times" w:hAnsi="Times"/>
+        </w:rPr>
+        <w:instrText xml:space="preserve"> \* MERGEFORMAT </w:instrText>
+      </w:r>
+      <w:r>
+        <w:rPr>
+          <w:rFonts w:ascii="Times" w:hAnsi="Times"/>
+        </w:rPr>
+      </w:r>
+      <w:r>
+        <w:rPr>
+          <w:rFonts w:ascii="Times" w:hAnsi="Times"/>
+        </w:rPr>
+        <w:fldChar w:fldCharType="separate"/>
+      </w:r>
+      <w:r>
+        <w:rPr>
+          <w:rFonts w:ascii="Times" w:hAnsi="Times"/>
+        </w:rPr>
+        <w:t>Fig. 8</w:t>
+      </w:r>
+      <w:r>
+        <w:rPr>
+          <w:rFonts w:ascii="Times" w:hAnsi="Times"/>
+        </w:rPr>
+        <w:fldChar w:fldCharType="end"/>
+      </w:r>
+      <w:r>
+        <w:rPr>
+          <w:rFonts w:ascii="Times" w:hAnsi="Times"/>
+        </w:rPr>
+        <w:t xml:space="preserve">. According to the procedure for equivalent sampling, the instants of occurrence of the steps are a set of equally spaced intervals </w:t>
+      </w:r>
+      <m:oMath>
+        <m:sSub>
+          <m:sSubPr>
+            <m:ctrlPr>
+              <w:rPr>
+                <w:rFonts w:ascii="Cambria Math" w:hAnsi="Cambria Math"/>
+              </w:rPr>
+            </m:ctrlPr>
+          </m:sSubPr>
+          <m:e>
+            <m:r>
+              <w:rPr>
+                <w:rFonts w:ascii="Cambria Math" w:hAnsi="Cambria Math"/>
+              </w:rPr>
+              <m:t>τ</m:t>
+            </m:r>
+          </m:e>
+          <m:sub>
+            <m:r>
+              <w:rPr>
+                <w:rFonts w:ascii="Cambria Math" w:hAnsi="Cambria Math"/>
+              </w:rPr>
+              <m:t>k</m:t>
+            </m:r>
+          </m:sub>
+        </m:sSub>
+        <m:r>
+          <m:rPr>
+            <m:lit/>
+            <m:sty m:val="p"/>
+          </m:rPr>
+          <w:rPr>
+            <w:rFonts w:ascii="Cambria Math" w:hAnsi="Cambria Math"/>
+          </w:rPr>
+          <m:t>=</m:t>
+        </m:r>
+        <m:r>
+          <m:rPr>
+            <m:sty m:val="p"/>
+          </m:rPr>
+          <w:rPr>
+            <w:rFonts w:ascii="Cambria Math" w:hAnsi="Cambria Math"/>
+          </w:rPr>
+          <m:t>0.1</m:t>
+        </m:r>
+        <m:r>
+          <w:rPr>
+            <w:rFonts w:ascii="Cambria Math" w:hAnsi="Cambria Math"/>
+          </w:rPr>
+          <m:t>kT</m:t>
+        </m:r>
+        <m:r>
+          <m:rPr>
+            <m:sty m:val="p"/>
+          </m:rPr>
+          <w:rPr>
+            <w:rFonts w:ascii="Cambria Math" w:hAnsi="Cambria Math"/>
+          </w:rPr>
+          <m:t>, k=1…9</m:t>
+        </m:r>
+      </m:oMath>
+      <w:r>
+        <w:rPr>
+          <w:rFonts w:ascii="Times" w:hAnsi="Times"/>
+        </w:rPr>
+        <w:t>.</w:t>
+      </w:r>
+    </w:p>
+    <w:p>
+      <w:pPr>
+        <w:spacing w:line="240" w:lineRule="exact"/>
+        <w:ind w:firstLine="187"/>
+        <w:jc w:val="both"/>
+        <w:rPr>
+          <w:rFonts w:ascii="Times" w:hAnsi="Times"/>
+          <w:color w:val="FF0000"/>
+        </w:rPr>
+      </w:pPr>
+      <w:r>
+        <w:rPr>
+          <w:rFonts w:ascii="Times" w:hAnsi="Times"/>
           <w:noProof/>
           <w:lang w:val="pt-BR" w:eastAsia="pt-BR"/>
         </w:rPr>
         <mc:AlternateContent>
           <mc:Choice Requires="wpg">
             <w:drawing>
-              <wp:anchor distT="0" distB="0" distL="114300" distR="114300" simplePos="0" relativeHeight="251666944" behindDoc="0" locked="0" layoutInCell="1" allowOverlap="1" wp14:anchorId="7D17D056" wp14:editId="04F5E100">
+              <wp:anchor distT="0" distB="0" distL="114300" distR="114300" simplePos="0" relativeHeight="251666944" behindDoc="0" locked="0" layoutInCell="1" allowOverlap="1" wp14:anchorId="7D17D056" wp14:editId="0C16805C">
                 <wp:simplePos x="0" y="0"/>
                 <wp:positionH relativeFrom="column">
-                  <wp:posOffset>863</wp:posOffset>
+                  <wp:posOffset>89535</wp:posOffset>
                 </wp:positionH>
                 <wp:positionV relativeFrom="paragraph">
-                  <wp:posOffset>1314773</wp:posOffset>
+                  <wp:posOffset>149860</wp:posOffset>
                 </wp:positionV>
                 <wp:extent cx="3057525" cy="1368425"/>
                 <wp:effectExtent l="0" t="0" r="9525" b="3175"/>
@@ -12563,7 +12234,7 @@
                           </pic:cNvPicPr>
                         </pic:nvPicPr>
                         <pic:blipFill rotWithShape="1">
-                          <a:blip r:embed="rId25" cstate="print">
+                          <a:blip r:embed="rId18" cstate="print">
                             <a:extLst>
                               <a:ext uri="{28A0092B-C50C-407E-A947-70E740481C1C}">
                                 <a14:useLocalDpi xmlns:a14="http://schemas.microsoft.com/office/drawing/2010/main" val="0"/>
@@ -12623,7 +12294,7 @@
                                   <w:sz w:val="18"/>
                                 </w:rPr>
                               </w:pPr>
-                              <w:bookmarkStart w:id="21" w:name="_Ref517943290"/>
+                              <w:bookmarkStart w:id="14" w:name="_Ref517943290"/>
                               <w:r>
                                 <w:rPr>
                                   <w:rFonts w:ascii="Times" w:hAnsi="Times"/>
@@ -12673,7 +12344,7 @@
                                 </w:rPr>
                                 <w:fldChar w:fldCharType="end"/>
                               </w:r>
-                              <w:bookmarkEnd w:id="21"/>
+                              <w:bookmarkEnd w:id="14"/>
                               <w:r>
                                 <w:rPr>
                                   <w:rFonts w:ascii="Times" w:hAnsi="Times"/>
@@ -12700,11 +12371,11 @@
           </mc:Choice>
           <mc:Fallback>
             <w:pict>
-              <v:group w14:anchorId="7D17D056" id="Grupo 12" o:spid="_x0000_s1047" style="position:absolute;left:0;text-align:left;margin-left:.05pt;margin-top:103.55pt;width:240.75pt;height:107.75pt;z-index:251666944" coordsize="30575,13684" o:gfxdata="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">
-                <v:shape id="Picture 18" o:spid="_x0000_s1048" type="#_x0000_t75" style="position:absolute;width:30575;height:11557;visibility:visible;mso-wrap-style:square" o:gfxdata="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">
-                  <v:imagedata r:id="rId26" o:title="" croptop="25465f" cropbottom="20857f" cropleft="11719f" cropright="19571f"/>
+              <v:group w14:anchorId="7D17D056" id="Grupo 12" o:spid="_x0000_s1041" style="position:absolute;left:0;text-align:left;margin-left:7.05pt;margin-top:11.8pt;width:240.75pt;height:107.75pt;z-index:251666944" coordsize="30575,13684" o:gfxdata="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">
+                <v:shape id="Picture 18" o:spid="_x0000_s1042" type="#_x0000_t75" style="position:absolute;width:30575;height:11557;visibility:visible;mso-wrap-style:square" o:gfxdata="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">
+                  <v:imagedata r:id="rId19" o:title="" croptop="25465f" cropbottom="20857f" cropleft="11719f" cropright="19571f"/>
                 </v:shape>
-                <v:shape id="Caixa de texto 11" o:spid="_x0000_s1049" type="#_x0000_t202" style="position:absolute;top:12160;width:30575;height:1524;visibility:visible;mso-wrap-style:square;v-text-anchor:top" o:gfxdata="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" stroked="f">
+                <v:shape id="Caixa de texto 11" o:spid="_x0000_s1043" type="#_x0000_t202" style="position:absolute;top:12160;width:30575;height:1524;visibility:visible;mso-wrap-style:square;v-text-anchor:top" o:gfxdata="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" stroked="f">
                   <v:textbox style="mso-fit-shape-to-text:t" inset="0,0,0,0">
                     <w:txbxContent>
                       <w:p>
@@ -12718,7 +12389,7 @@
                             <w:sz w:val="18"/>
                           </w:rPr>
                         </w:pPr>
-                        <w:bookmarkStart w:id="22" w:name="_Ref517943290"/>
+                        <w:bookmarkStart w:id="15" w:name="_Ref517943290"/>
                         <w:r>
                           <w:rPr>
                             <w:rFonts w:ascii="Times" w:hAnsi="Times"/>
@@ -12768,7 +12439,7 @@
                           </w:rPr>
                           <w:fldChar w:fldCharType="end"/>
                         </w:r>
-                        <w:bookmarkEnd w:id="22"/>
+                        <w:bookmarkEnd w:id="15"/>
                         <w:r>
                           <w:rPr>
                             <w:rFonts w:ascii="Times" w:hAnsi="Times"/>
@@ -12787,250 +12458,6 @@
           </mc:Fallback>
         </mc:AlternateContent>
       </w:r>
-      <w:bookmarkStart w:id="23" w:name="_Ref518140035"/>
-      <w:r>
-        <w:rPr>
-          <w:rFonts w:ascii="Times" w:hAnsi="Times"/>
-          <w:color w:val="000000"/>
-          <w:sz w:val="18"/>
-        </w:rPr>
-        <w:t xml:space="preserve">Fig. </w:t>
-      </w:r>
-      <w:r>
-        <w:rPr>
-          <w:rFonts w:ascii="Times" w:hAnsi="Times"/>
-          <w:color w:val="000000"/>
-          <w:sz w:val="18"/>
-        </w:rPr>
-        <w:fldChar w:fldCharType="begin"/>
-      </w:r>
-      <w:r>
-        <w:rPr>
-          <w:rFonts w:ascii="Times" w:hAnsi="Times"/>
-          <w:color w:val="000000"/>
-          <w:sz w:val="18"/>
-        </w:rPr>
-        <w:instrText xml:space="preserve"> SEQ Fig. \* ARABIC </w:instrText>
-      </w:r>
-      <w:r>
-        <w:rPr>
-          <w:rFonts w:ascii="Times" w:hAnsi="Times"/>
-          <w:color w:val="000000"/>
-          <w:sz w:val="18"/>
-        </w:rPr>
-        <w:fldChar w:fldCharType="separate"/>
-      </w:r>
-      <w:r>
-        <w:rPr>
-          <w:rFonts w:ascii="Times" w:hAnsi="Times"/>
-          <w:noProof/>
-          <w:color w:val="000000"/>
-          <w:sz w:val="18"/>
-        </w:rPr>
-        <w:t>9</w:t>
-      </w:r>
-      <w:r>
-        <w:rPr>
-          <w:rFonts w:ascii="Times" w:hAnsi="Times"/>
-          <w:color w:val="000000"/>
-          <w:sz w:val="18"/>
-        </w:rPr>
-        <w:fldChar w:fldCharType="end"/>
-      </w:r>
-      <w:bookmarkEnd w:id="23"/>
-      <w:r>
-        <w:rPr>
-          <w:rFonts w:ascii="Times" w:hAnsi="Times"/>
-          <w:color w:val="000000"/>
-          <w:sz w:val="18"/>
-        </w:rPr>
-        <w:t xml:space="preserve">  Intermediary magnitude for 10% negative step.</w:t>
-      </w:r>
-    </w:p>
-    <w:p>
-      <w:pPr>
-        <w:spacing w:line="240" w:lineRule="exact"/>
-        <w:ind w:firstLine="187"/>
-        <w:jc w:val="both"/>
-        <w:rPr>
-          <w:rFonts w:ascii="Times" w:hAnsi="Times"/>
-        </w:rPr>
-      </w:pPr>
-    </w:p>
-    <w:p>
-      <w:pPr>
-        <w:spacing w:line="240" w:lineRule="exact"/>
-        <w:ind w:firstLine="187"/>
-        <w:jc w:val="both"/>
-        <w:rPr>
-          <w:rFonts w:ascii="Times" w:hAnsi="Times"/>
-        </w:rPr>
-      </w:pPr>
-      <w:r>
-        <w:rPr>
-          <w:rFonts w:ascii="Times" w:hAnsi="Times"/>
-        </w:rPr>
-        <w:tab/>
-        <w:t>The standard [</w:t>
-      </w:r>
-      <w:r>
-        <w:rPr>
-          <w:rFonts w:ascii="Times" w:hAnsi="Times"/>
-        </w:rPr>
-        <w:t>1</w:t>
-      </w:r>
-      <w:r>
-        <w:rPr>
-          <w:rFonts w:ascii="Times" w:hAnsi="Times"/>
-        </w:rPr>
-        <w:t xml:space="preserve">] establishes that the synchrophasors must be obtained related to the center of a window. Setting 500 samples/window, the first complete window will happen after 250 samples, after which we have 9 windows containing 6 cycles of 60Hz. The steps of magnitude or phase occur in the 5th window, as shown in </w:t>
-      </w:r>
-      <w:r>
-        <w:rPr>
-          <w:rFonts w:ascii="Times" w:hAnsi="Times"/>
-        </w:rPr>
-        <w:fldChar w:fldCharType="begin"/>
-      </w:r>
-      <w:r>
-        <w:rPr>
-          <w:rFonts w:ascii="Times" w:hAnsi="Times"/>
-        </w:rPr>
-        <w:instrText xml:space="preserve"> REF _Ref517943290 \h </w:instrText>
-      </w:r>
-      <w:r>
-        <w:rPr>
-          <w:rFonts w:ascii="Times" w:hAnsi="Times"/>
-        </w:rPr>
-        <w:instrText xml:space="preserve"> \* MERGEFORMAT </w:instrText>
-      </w:r>
-      <w:r>
-        <w:rPr>
-          <w:rFonts w:ascii="Times" w:hAnsi="Times"/>
-        </w:rPr>
-      </w:r>
-      <w:r>
-        <w:rPr>
-          <w:rFonts w:ascii="Times" w:hAnsi="Times"/>
-        </w:rPr>
-        <w:fldChar w:fldCharType="separate"/>
-      </w:r>
-      <w:r>
-        <w:rPr>
-          <w:rFonts w:ascii="Times" w:hAnsi="Times"/>
-        </w:rPr>
-        <w:t>Fig. 8</w:t>
-      </w:r>
-      <w:r>
-        <w:rPr>
-          <w:rFonts w:ascii="Times" w:hAnsi="Times"/>
-        </w:rPr>
-        <w:fldChar w:fldCharType="end"/>
-      </w:r>
-      <w:r>
-        <w:rPr>
-          <w:rFonts w:ascii="Times" w:hAnsi="Times"/>
-        </w:rPr>
-        <w:t xml:space="preserve">. According to the procedure for equivalent sampling, the instants of occurrence of the steps are a set of equally spaced intervals </w:t>
-      </w:r>
-      <m:oMath>
-        <m:sSub>
-          <m:sSubPr>
-            <m:ctrlPr>
-              <w:rPr>
-                <w:rFonts w:ascii="Cambria Math" w:hAnsi="Cambria Math"/>
-              </w:rPr>
-            </m:ctrlPr>
-          </m:sSubPr>
-          <m:e>
-            <m:r>
-              <w:rPr>
-                <w:rFonts w:ascii="Cambria Math" w:hAnsi="Cambria Math"/>
-              </w:rPr>
-              <m:t>τ</m:t>
-            </m:r>
-          </m:e>
-          <m:sub>
-            <m:r>
-              <w:rPr>
-                <w:rFonts w:ascii="Cambria Math" w:hAnsi="Cambria Math"/>
-              </w:rPr>
-              <m:t>k</m:t>
-            </m:r>
-          </m:sub>
-        </m:sSub>
-        <m:r>
-          <m:rPr>
-            <m:lit/>
-            <m:sty m:val="p"/>
-          </m:rPr>
-          <w:rPr>
-            <w:rFonts w:ascii="Cambria Math" w:hAnsi="Cambria Math"/>
-          </w:rPr>
-          <m:t>=</m:t>
-        </m:r>
-        <m:r>
-          <m:rPr>
-            <m:sty m:val="p"/>
-          </m:rPr>
-          <w:rPr>
-            <w:rFonts w:ascii="Cambria Math" w:hAnsi="Cambria Math"/>
-          </w:rPr>
-          <m:t>0.1</m:t>
-        </m:r>
-        <m:r>
-          <w:rPr>
-            <w:rFonts w:ascii="Cambria Math" w:hAnsi="Cambria Math"/>
-          </w:rPr>
-          <m:t>kT</m:t>
-        </m:r>
-        <m:r>
-          <m:rPr>
-            <m:sty m:val="p"/>
-          </m:rPr>
-          <w:rPr>
-            <w:rFonts w:ascii="Cambria Math" w:hAnsi="Cambria Math"/>
-          </w:rPr>
-          <m:t>, k=1…9</m:t>
-        </m:r>
-      </m:oMath>
-      <w:r>
-        <w:rPr>
-          <w:rFonts w:ascii="Times" w:hAnsi="Times"/>
-        </w:rPr>
-        <w:t>.</w:t>
-      </w:r>
-    </w:p>
-    <w:p>
-      <w:pPr>
-        <w:pStyle w:val="BodyText"/>
-        <w:tabs>
-          <w:tab w:val="left" w:pos="180"/>
-        </w:tabs>
-        <w:spacing w:line="240" w:lineRule="exact"/>
-        <w:contextualSpacing/>
-        <w:rPr>
-          <w:rFonts w:ascii="Times" w:hAnsi="Times"/>
-          <w:color w:val="2E74B5" w:themeColor="accent1" w:themeShade="BF"/>
-        </w:rPr>
-      </w:pPr>
-      <w:r>
-        <w:rPr>
-          <w:rFonts w:ascii="Times" w:hAnsi="Times"/>
-          <w:color w:val="2E74B5" w:themeColor="accent1" w:themeShade="BF"/>
-        </w:rPr>
-        <w:tab/>
-      </w:r>
-    </w:p>
-    <w:p>
-      <w:pPr>
-        <w:spacing w:line="240" w:lineRule="exact"/>
-        <w:ind w:firstLine="187"/>
-        <w:jc w:val="both"/>
-        <w:rPr>
-          <w:rFonts w:ascii="Times" w:hAnsi="Times"/>
-          <w:color w:val="FF0000"/>
-        </w:rPr>
-      </w:pPr>
       <w:r>
         <w:rPr>
           <w:rFonts w:ascii="Times" w:hAnsi="Times"/>
@@ -13139,17 +12566,18 @@
         <w:rPr>
           <w:noProof/>
         </w:rPr>
+        <w:lastRenderedPageBreak/>
         <w:drawing>
-          <wp:anchor distT="0" distB="0" distL="114300" distR="114300" simplePos="0" relativeHeight="251694592" behindDoc="0" locked="0" layoutInCell="1" allowOverlap="1" wp14:anchorId="03540FCD" wp14:editId="28945FDE">
+          <wp:anchor distT="0" distB="0" distL="114300" distR="114300" simplePos="0" relativeHeight="251694592" behindDoc="0" locked="0" layoutInCell="1" allowOverlap="1" wp14:anchorId="03540FCD" wp14:editId="4516A506">
             <wp:simplePos x="0" y="0"/>
             <wp:positionH relativeFrom="margin">
-              <wp:align>left</wp:align>
+              <wp:posOffset>46990</wp:posOffset>
             </wp:positionH>
             <wp:positionV relativeFrom="paragraph">
-              <wp:posOffset>377009</wp:posOffset>
+              <wp:posOffset>229870</wp:posOffset>
             </wp:positionV>
-            <wp:extent cx="3141345" cy="3003550"/>
-            <wp:effectExtent l="0" t="0" r="1905" b="6350"/>
+            <wp:extent cx="3058795" cy="1390650"/>
+            <wp:effectExtent l="0" t="0" r="8255" b="0"/>
             <wp:wrapSquare wrapText="bothSides"/>
             <wp:docPr id="14" name="Picture 14"/>
             <wp:cNvGraphicFramePr>
@@ -13164,47 +12592,58 @@
                       <a:picLocks noChangeAspect="1" noChangeArrowheads="1"/>
                     </pic:cNvPicPr>
                   </pic:nvPicPr>
-                  <pic:blipFill>
-                    <a:blip r:embed="rId27">
+                  <pic:blipFill rotWithShape="1">
+                    <a:blip r:embed="rId20">
                       <a:extLst>
                         <a:ext uri="{28A0092B-C50C-407E-A947-70E740481C1C}">
                           <a14:useLocalDpi xmlns:a14="http://schemas.microsoft.com/office/drawing/2010/main" val="0"/>
                         </a:ext>
                       </a:extLst>
                     </a:blip>
-                    <a:srcRect/>
-                    <a:stretch>
-                      <a:fillRect/>
-                    </a:stretch>
+                    <a:srcRect b="41438"/>
+                    <a:stretch/>
                   </pic:blipFill>
                   <pic:spPr bwMode="auto">
                     <a:xfrm>
                       <a:off x="0" y="0"/>
-                      <a:ext cx="3141345" cy="3003550"/>
+                      <a:ext cx="3058795" cy="1390650"/>
                     </a:xfrm>
                     <a:prstGeom prst="rect">
                       <a:avLst/>
                     </a:prstGeom>
                     <a:noFill/>
+                    <a:ln>
+                      <a:noFill/>
+                    </a:ln>
+                    <a:extLst>
+                      <a:ext uri="{53640926-AAD7-44D8-BBD7-CCE9431645EC}">
+                        <a14:shadowObscured xmlns:a14="http://schemas.microsoft.com/office/drawing/2010/main"/>
+                      </a:ext>
+                    </a:extLst>
                   </pic:spPr>
                 </pic:pic>
               </a:graphicData>
             </a:graphic>
+            <wp14:sizeRelH relativeFrom="margin">
+              <wp14:pctWidth>0</wp14:pctWidth>
+            </wp14:sizeRelH>
+            <wp14:sizeRelV relativeFrom="margin">
+              <wp14:pctHeight>0</wp14:pctHeight>
+            </wp14:sizeRelV>
           </wp:anchor>
         </w:drawing>
       </w:r>
       <w:r>
-        <w:t>Intermediary magnitude and phase</w:t>
+        <w:t>Intermedia</w:t>
+      </w:r>
+      <w:r>
+        <w:t>te</w:t>
+      </w:r>
+      <w:r>
+        <w:t xml:space="preserve"> magnitude and phase</w:t>
       </w:r>
     </w:p>
     <w:p>
-      <w:pPr>
-        <w:rPr>
-          <w:rFonts w:ascii="Times" w:hAnsi="Times"/>
-          <w:color w:val="000000"/>
-          <w:sz w:val="18"/>
-        </w:rPr>
-      </w:pPr>
       <w:r>
         <w:t xml:space="preserve">The system </w:t>
       </w:r>
@@ -13214,7 +12653,13 @@
       </w:r>
       <w:proofErr w:type="gramEnd"/>
       <w:r>
-        <w:t xml:space="preserve"> reasonable intermediary values for magnitude and phase, as can be seen in </w:t>
+        <w:t xml:space="preserve"> intermedia</w:t>
+      </w:r>
+      <w:r>
+        <w:t>te</w:t>
+      </w:r>
+      <w:r>
+        <w:t xml:space="preserve"> values for magnitude and phase, as can be seen in </w:t>
       </w:r>
       <w:r>
         <w:fldChar w:fldCharType="begin"/>
@@ -13238,70 +12683,8 @@
         <w:fldChar w:fldCharType="end"/>
       </w:r>
       <w:r>
-        <w:t xml:space="preserve"> and  </w:t>
-      </w:r>
-    </w:p>
-    <w:p>
-      <w:pPr>
-        <w:pStyle w:val="Text"/>
-      </w:pPr>
-      <w:r>
-        <w:fldChar w:fldCharType="begin"/>
-      </w:r>
-      <w:r>
-        <w:instrText xml:space="preserve"> REF _Ref518139929 \h </w:instrText>
-      </w:r>
-      <w:r>
-        <w:fldChar w:fldCharType="separate"/>
-      </w:r>
-      <w:r>
-        <w:rPr>
-          <w:rFonts w:ascii="Times" w:hAnsi="Times"/>
-          <w:color w:val="000000"/>
-          <w:sz w:val="18"/>
-        </w:rPr>
-        <w:t xml:space="preserve">Fig. </w:t>
-      </w:r>
-      <w:r>
-        <w:rPr>
-          <w:rFonts w:ascii="Times" w:hAnsi="Times"/>
-          <w:noProof/>
-          <w:color w:val="000000"/>
-          <w:sz w:val="18"/>
-        </w:rPr>
-        <w:t>10</w:t>
-      </w:r>
-      <w:r>
-        <w:fldChar w:fldCharType="end"/>
-      </w:r>
-      <w:r>
-        <w:t>, respectively. Each series of data show different step instant occurrences in the 5</w:t>
-      </w:r>
-      <w:r>
-        <w:rPr>
-          <w:vertAlign w:val="superscript"/>
-        </w:rPr>
-        <w:t>th</w:t>
-      </w:r>
-      <w:r>
-        <w:t xml:space="preserve"> timestamp, in percentage of the window period </w:t>
-      </w:r>
-      <m:oMath>
-        <m:r>
-          <w:rPr>
-            <w:rFonts w:ascii="Cambria Math" w:hAnsi="Cambria Math"/>
-          </w:rPr>
-          <m:t>T</m:t>
-        </m:r>
-      </m:oMath>
-      <w:r>
-        <w:t xml:space="preserve">. </w:t>
-      </w:r>
-    </w:p>
-    <w:p>
-      <w:pPr>
-        <w:pStyle w:val="Heading2"/>
-      </w:pPr>
+        <w:t xml:space="preserve"> and </w:t>
+      </w:r>
       <w:r>
         <w:rPr>
           <w:rFonts w:ascii="Times" w:hAnsi="Times"/>
@@ -13311,16 +12694,16 @@
         <mc:AlternateContent>
           <mc:Choice Requires="wpg">
             <w:drawing>
-              <wp:anchor distT="0" distB="0" distL="114300" distR="114300" simplePos="0" relativeHeight="251693568" behindDoc="0" locked="0" layoutInCell="1" allowOverlap="1" wp14:anchorId="792C7265" wp14:editId="1AC521BF">
+              <wp:anchor distT="0" distB="0" distL="114300" distR="114300" simplePos="0" relativeHeight="251693568" behindDoc="0" locked="0" layoutInCell="1" allowOverlap="1" wp14:anchorId="792C7265" wp14:editId="006C4AE7">
                 <wp:simplePos x="0" y="0"/>
                 <wp:positionH relativeFrom="column">
-                  <wp:posOffset>137160</wp:posOffset>
+                  <wp:posOffset>135890</wp:posOffset>
                 </wp:positionH>
                 <wp:positionV relativeFrom="paragraph">
-                  <wp:posOffset>-241300</wp:posOffset>
+                  <wp:posOffset>222250</wp:posOffset>
                 </wp:positionV>
-                <wp:extent cx="3317240" cy="3460750"/>
-                <wp:effectExtent l="0" t="0" r="0" b="6350"/>
+                <wp:extent cx="2851150" cy="2044700"/>
+                <wp:effectExtent l="0" t="0" r="6350" b="0"/>
                 <wp:wrapSquare wrapText="bothSides"/>
                 <wp:docPr id="23" name="Group 23"/>
                 <wp:cNvGraphicFramePr/>
@@ -13331,9 +12714,9 @@
                       <wpg:grpSpPr>
                         <a:xfrm>
                           <a:off x="0" y="0"/>
-                          <a:ext cx="3317240" cy="3460750"/>
+                          <a:ext cx="2851150" cy="2044700"/>
                           <a:chOff x="0" y="0"/>
-                          <a:chExt cx="3317240" cy="3460750"/>
+                          <a:chExt cx="3304540" cy="2216150"/>
                         </a:xfrm>
                       </wpg:grpSpPr>
                       <pic:pic xmlns:pic="http://schemas.openxmlformats.org/drawingml/2006/picture">
@@ -13343,23 +12726,21 @@
                             <a:picLocks noChangeAspect="1"/>
                           </pic:cNvPicPr>
                         </pic:nvPicPr>
-                        <pic:blipFill>
-                          <a:blip r:embed="rId28">
+                        <pic:blipFill rotWithShape="1">
+                          <a:blip r:embed="rId21">
                             <a:extLst>
                               <a:ext uri="{28A0092B-C50C-407E-A947-70E740481C1C}">
                                 <a14:useLocalDpi xmlns:a14="http://schemas.microsoft.com/office/drawing/2010/main" val="0"/>
                               </a:ext>
                             </a:extLst>
                           </a:blip>
-                          <a:srcRect/>
-                          <a:stretch>
-                            <a:fillRect/>
-                          </a:stretch>
+                          <a:srcRect b="42052"/>
+                          <a:stretch/>
                         </pic:blipFill>
                         <pic:spPr bwMode="auto">
                           <a:xfrm>
                             <a:off x="0" y="0"/>
-                            <a:ext cx="3304540" cy="3155950"/>
+                            <a:ext cx="3304540" cy="1828800"/>
                           </a:xfrm>
                           <a:prstGeom prst="rect">
                             <a:avLst/>
@@ -13372,7 +12753,7 @@
                         <wps:cNvSpPr txBox="1"/>
                         <wps:spPr>
                           <a:xfrm>
-                            <a:off x="12700" y="3155950"/>
+                            <a:off x="0" y="1911350"/>
                             <a:ext cx="3304540" cy="304800"/>
                           </a:xfrm>
                           <a:prstGeom prst="rect">
@@ -13398,7 +12779,7 @@
                                   <w:sz w:val="18"/>
                                 </w:rPr>
                               </w:pPr>
-                              <w:bookmarkStart w:id="24" w:name="_Ref518139929"/>
+                              <w:bookmarkStart w:id="16" w:name="_Ref518139929"/>
                               <w:r>
                                 <w:rPr>
                                   <w:rFonts w:ascii="Times" w:hAnsi="Times"/>
@@ -13448,7 +12829,7 @@
                                 </w:rPr>
                                 <w:fldChar w:fldCharType="end"/>
                               </w:r>
-                              <w:bookmarkEnd w:id="24"/>
+                              <w:bookmarkEnd w:id="16"/>
                               <w:r>
                                 <w:rPr>
                                   <w:rFonts w:ascii="Times" w:hAnsi="Times"/>
@@ -13464,23 +12845,29 @@
                           <a:prstTxWarp prst="textNoShape">
                             <a:avLst/>
                           </a:prstTxWarp>
-                          <a:spAutoFit/>
+                          <a:noAutofit/>
                         </wps:bodyPr>
                       </wps:wsp>
                     </wpg:wgp>
                   </a:graphicData>
                 </a:graphic>
+                <wp14:sizeRelH relativeFrom="margin">
+                  <wp14:pctWidth>0</wp14:pctWidth>
+                </wp14:sizeRelH>
+                <wp14:sizeRelV relativeFrom="margin">
+                  <wp14:pctHeight>0</wp14:pctHeight>
+                </wp14:sizeRelV>
               </wp:anchor>
             </w:drawing>
           </mc:Choice>
           <mc:Fallback>
             <w:pict>
-              <v:group w14:anchorId="792C7265" id="Group 23" o:spid="_x0000_s1050" style="position:absolute;left:0;text-align:left;margin-left:10.8pt;margin-top:-19pt;width:261.2pt;height:272.5pt;z-index:251693568" coordsize="33172,34607" o:gfxdata="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">
-                <v:shape id="Picture 19" o:spid="_x0000_s1051" type="#_x0000_t75" style="position:absolute;width:33045;height:31559;visibility:visible;mso-wrap-style:square" o:gfxdata="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">
-                  <v:imagedata r:id="rId29" o:title=""/>
+              <v:group w14:anchorId="792C7265" id="Group 23" o:spid="_x0000_s1044" style="position:absolute;margin-left:10.7pt;margin-top:17.5pt;width:224.5pt;height:161pt;z-index:251693568;mso-width-relative:margin;mso-height-relative:margin" coordsize="33045,22161" o:gfxdata="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">
+                <v:shape id="Picture 19" o:spid="_x0000_s1045" type="#_x0000_t75" style="position:absolute;width:33045;height:18288;visibility:visible;mso-wrap-style:square" o:gfxdata="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">
+                  <v:imagedata r:id="rId22" o:title="" cropbottom="27559f"/>
                 </v:shape>
-                <v:shape id="Text Box 22" o:spid="_x0000_s1052" type="#_x0000_t202" style="position:absolute;left:127;top:31559;width:33045;height:3048;visibility:visible;mso-wrap-style:square;v-text-anchor:top" o:gfxdata="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" stroked="f">
-                  <v:textbox style="mso-fit-shape-to-text:t" inset="0,0,0,0">
+                <v:shape id="Text Box 22" o:spid="_x0000_s1046" type="#_x0000_t202" style="position:absolute;top:19113;width:33045;height:3048;visibility:visible;mso-wrap-style:square;v-text-anchor:top" o:gfxdata="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" stroked="f">
+                  <v:textbox inset="0,0,0,0">
                     <w:txbxContent>
                       <w:p>
                         <w:pPr>
@@ -13493,7 +12880,7 @@
                             <w:sz w:val="18"/>
                           </w:rPr>
                         </w:pPr>
-                        <w:bookmarkStart w:id="25" w:name="_Ref518139929"/>
+                        <w:bookmarkStart w:id="17" w:name="_Ref518139929"/>
                         <w:r>
                           <w:rPr>
                             <w:rFonts w:ascii="Times" w:hAnsi="Times"/>
@@ -13543,7 +12930,7 @@
                           </w:rPr>
                           <w:fldChar w:fldCharType="end"/>
                         </w:r>
-                        <w:bookmarkEnd w:id="25"/>
+                        <w:bookmarkEnd w:id="17"/>
                         <w:r>
                           <w:rPr>
                             <w:rFonts w:ascii="Times" w:hAnsi="Times"/>
@@ -13563,31 +12950,148 @@
         </mc:AlternateContent>
       </w:r>
       <w:r>
-        <w:t>Frequency</w:t>
-      </w:r>
-    </w:p>
-    <w:p>
-      <w:pPr>
-        <w:pStyle w:val="Text"/>
-      </w:pPr>
-      <w:r>
-        <w:t xml:space="preserve">Frequency estimates for the windows with steady state signals </w:t>
-      </w:r>
-      <w:r>
-        <w:rPr>
-          <w:highlight w:val="yellow"/>
-        </w:rPr>
-        <w:t>have absolute variations not greater</w:t>
-      </w:r>
-      <w:r>
-        <w:t xml:space="preserve"> than </w:t>
+        <w:fldChar w:fldCharType="begin"/>
+      </w:r>
+      <w:r>
+        <w:instrText xml:space="preserve"> REF _Ref518139929 \h </w:instrText>
+      </w:r>
+      <w:r>
+        <w:fldChar w:fldCharType="separate"/>
+      </w:r>
+      <w:r>
+        <w:rPr>
+          <w:rFonts w:ascii="Times" w:hAnsi="Times"/>
+          <w:color w:val="000000"/>
+          <w:sz w:val="18"/>
+        </w:rPr>
+        <w:t xml:space="preserve">Fig. </w:t>
+      </w:r>
+      <w:r>
+        <w:rPr>
+          <w:rFonts w:ascii="Times" w:hAnsi="Times"/>
+          <w:noProof/>
+          <w:color w:val="000000"/>
+          <w:sz w:val="18"/>
+        </w:rPr>
+        <w:t>10</w:t>
+      </w:r>
+      <w:r>
+        <w:fldChar w:fldCharType="end"/>
+      </w:r>
+      <w:r>
+        <w:t>, respectively. Each series of data show different step instant occurrences in the 5</w:t>
+      </w:r>
+      <w:r>
+        <w:rPr>
+          <w:vertAlign w:val="superscript"/>
+        </w:rPr>
+        <w:t>th</w:t>
+      </w:r>
+      <w:r>
+        <w:t xml:space="preserve"> timestamp, in percentage of the window period </w:t>
       </w:r>
       <m:oMath>
         <m:r>
           <w:rPr>
             <w:rFonts w:ascii="Cambria Math" w:hAnsi="Cambria Math"/>
           </w:rPr>
-          <m:t>1.5</m:t>
+          <m:t>T</m:t>
+        </m:r>
+      </m:oMath>
+      <w:r>
+        <w:t xml:space="preserve">. </w:t>
+      </w:r>
+    </w:p>
+    <w:p>
+      <w:pPr>
+        <w:pStyle w:val="Heading2"/>
+      </w:pPr>
+      <w:r>
+        <w:t>Frequency</w:t>
+      </w:r>
+    </w:p>
+    <w:p>
+      <w:pPr>
+        <w:pStyle w:val="Text"/>
+      </w:pPr>
+      <w:r>
+        <w:t xml:space="preserve">Frequency estimates for the </w:t>
+      </w:r>
+      <w:r>
+        <w:t xml:space="preserve">analysis </w:t>
+      </w:r>
+      <w:r>
+        <w:t xml:space="preserve">windows with steady state </w:t>
+      </w:r>
+      <w:r>
+        <w:t xml:space="preserve">signals </w:t>
+      </w:r>
+      <w:r>
+        <w:t>present</w:t>
+      </w:r>
+      <w:r>
+        <w:t xml:space="preserve"> </w:t>
+      </w:r>
+      <w:r>
+        <w:t>standard deviation of errors</w:t>
+      </w:r>
+      <w:r>
+        <w:t xml:space="preserve"> </w:t>
+      </w:r>
+      <w:r>
+        <w:t>not greater</w:t>
+      </w:r>
+      <w:r>
+        <w:t xml:space="preserve"> than </w:t>
+      </w:r>
+      <m:oMath>
+        <m:r>
+          <w:rPr>
+            <w:rFonts w:ascii="Cambria Math" w:hAnsi="Cambria Math"/>
+          </w:rPr>
+          <m:t>9 ppm</m:t>
+        </m:r>
+      </m:oMath>
+      <w:r>
+        <w:t xml:space="preserve"> (0</w:t>
+      </w:r>
+      <m:oMath>
+        <m:r>
+          <w:rPr>
+            <w:rFonts w:ascii="Cambria Math" w:hAnsi="Cambria Math"/>
+          </w:rPr>
+          <m:t>.5 mHz</m:t>
+        </m:r>
+      </m:oMath>
+      <w:r>
+        <w:t>)</w:t>
+      </w:r>
+      <w:r>
+        <w:t xml:space="preserve"> from the nominal. When submitted to magnitude steps, the system </w:t>
+      </w:r>
+      <w:r>
+        <w:t xml:space="preserve">present standard deviations from </w:t>
+      </w:r>
+      <w:r>
+        <w:t xml:space="preserve">the nominal of about </w:t>
+      </w:r>
+      <m:oMath>
+        <m:r>
+          <w:rPr>
+            <w:rFonts w:ascii="Cambria Math" w:hAnsi="Cambria Math"/>
+          </w:rPr>
+          <m:t xml:space="preserve">70 ppm </m:t>
+        </m:r>
+      </m:oMath>
+      <w:r>
+        <w:t>(</w:t>
+      </w:r>
+      <m:oMath>
+        <m:r>
+          <w:rPr>
+            <w:rFonts w:ascii="Cambria Math" w:hAnsi="Cambria Math"/>
+          </w:rPr>
+          <m:t>4</m:t>
         </m:r>
         <m:r>
           <w:rPr>
@@ -13597,36 +13101,7 @@
         </m:r>
       </m:oMath>
       <w:r>
-        <w:t xml:space="preserve"> from the nominal. When submitted to magnitude steps, the system ha</w:t>
-      </w:r>
-      <w:r>
-        <w:t>s</w:t>
-      </w:r>
-      <w:r>
-        <w:t xml:space="preserve"> </w:t>
-      </w:r>
-      <w:r>
-        <w:t xml:space="preserve">maximum </w:t>
-      </w:r>
-      <w:r>
-        <w:t xml:space="preserve">frequency variations of about </w:t>
-      </w:r>
-      <m:oMath>
-        <m:r>
-          <w:rPr>
-            <w:rFonts w:ascii="Cambria Math" w:hAnsi="Cambria Math"/>
-          </w:rPr>
-          <m:t>9</m:t>
-        </m:r>
-        <m:r>
-          <w:rPr>
-            <w:rFonts w:ascii="Cambria Math" w:hAnsi="Cambria Math"/>
-          </w:rPr>
-          <m:t xml:space="preserve"> mHz</m:t>
-        </m:r>
-      </m:oMath>
-      <w:r>
-        <w:t xml:space="preserve"> around the nominal value</w:t>
+        <w:t>)</w:t>
       </w:r>
       <w:r>
         <w:t xml:space="preserve">, as can be seen in </w:t>
@@ -13669,11 +13144,10 @@
         <w:rPr>
           <w:noProof/>
         </w:rPr>
-        <w:lastRenderedPageBreak/>
         <w:drawing>
-          <wp:inline distT="0" distB="0" distL="0" distR="0" wp14:anchorId="2EF861A4" wp14:editId="709D8399">
-            <wp:extent cx="3342923" cy="2002972"/>
-            <wp:effectExtent l="0" t="0" r="0" b="0"/>
+          <wp:inline distT="0" distB="0" distL="0" distR="0" wp14:anchorId="2EF861A4" wp14:editId="129CBCA4">
+            <wp:extent cx="3062661" cy="1835150"/>
+            <wp:effectExtent l="0" t="0" r="4445" b="0"/>
             <wp:docPr id="24" name="Picture 24"/>
             <wp:cNvGraphicFramePr>
               <a:graphicFrameLocks xmlns:a="http://schemas.openxmlformats.org/drawingml/2006/main" noChangeAspect="1"/>
@@ -13688,14 +13162,7 @@
                     </pic:cNvPicPr>
                   </pic:nvPicPr>
                   <pic:blipFill>
-                    <a:blip r:embed="rId30">
-                      <a:extLst>
-                        <a:ext uri="{28A0092B-C50C-407E-A947-70E740481C1C}">
-                          <a14:useLocalDpi xmlns:a14="http://schemas.microsoft.com/office/drawing/2010/main" val="0"/>
-                        </a:ext>
-                      </a:extLst>
-                    </a:blip>
-                    <a:srcRect/>
+                    <a:blip r:embed="rId23"/>
                     <a:stretch>
                       <a:fillRect/>
                     </a:stretch>
@@ -13703,7 +13170,7 @@
                   <pic:spPr bwMode="auto">
                     <a:xfrm>
                       <a:off x="0" y="0"/>
-                      <a:ext cx="3365650" cy="2016589"/>
+                      <a:ext cx="3072954" cy="1841318"/>
                     </a:xfrm>
                     <a:prstGeom prst="rect">
                       <a:avLst/>
@@ -13728,7 +13195,7 @@
           <w:sz w:val="18"/>
         </w:rPr>
       </w:pPr>
-      <w:bookmarkStart w:id="26" w:name="_Ref518152817"/>
+      <w:bookmarkStart w:id="18" w:name="_Ref518152817"/>
       <w:r>
         <w:rPr>
           <w:rFonts w:ascii="Times" w:hAnsi="Times"/>
@@ -13778,7 +13245,7 @@
         </w:rPr>
         <w:fldChar w:fldCharType="end"/>
       </w:r>
-      <w:bookmarkEnd w:id="26"/>
+      <w:bookmarkEnd w:id="18"/>
       <w:r>
         <w:rPr>
           <w:rFonts w:ascii="Times" w:hAnsi="Times"/>
@@ -13814,7 +13281,31 @@
         <w:pStyle w:val="Text"/>
       </w:pPr>
       <w:r>
-        <w:t xml:space="preserve">The worst frequency variation related to the nominal happens when the system is submitted to a phase step, as shown in </w:t>
+        <w:t>The worst frequency variation</w:t>
+      </w:r>
+      <w:r>
+        <w:t>s</w:t>
+      </w:r>
+      <w:r>
+        <w:t xml:space="preserve"> </w:t>
+      </w:r>
+      <w:r>
+        <w:t>are observed</w:t>
+      </w:r>
+      <w:r>
+        <w:t xml:space="preserve"> when the system is submitted to phase step</w:t>
+      </w:r>
+      <w:r>
+        <w:t>s.</w:t>
+      </w:r>
+      <w:r>
+        <w:t xml:space="preserve"> </w:t>
+      </w:r>
+      <w:r>
+        <w:t>S</w:t>
+      </w:r>
+      <w:r>
+        <w:t xml:space="preserve">hown in </w:t>
       </w:r>
       <w:r>
         <w:fldChar w:fldCharType="begin"/>
@@ -13837,18 +13328,81 @@
         <w:fldChar w:fldCharType="end"/>
       </w:r>
       <w:r>
-        <w:t xml:space="preserve">, where differences of about </w:t>
+        <w:t xml:space="preserve">, </w:t>
+      </w:r>
+      <w:r>
+        <w:t>standard variations</w:t>
+      </w:r>
+      <w:r>
+        <w:t xml:space="preserve"> of about </w:t>
       </w:r>
       <m:oMath>
         <m:r>
           <w:rPr>
             <w:rFonts w:ascii="Cambria Math" w:hAnsi="Cambria Math"/>
           </w:rPr>
-          <m:t>-23 mHz</m:t>
+          <m:t>40 ppm</m:t>
         </m:r>
       </m:oMath>
       <w:r>
+        <w:t xml:space="preserve"> (</w:t>
+      </w:r>
+      <m:oMath>
+        <m:r>
+          <w:rPr>
+            <w:rFonts w:ascii="Cambria Math" w:hAnsi="Cambria Math"/>
+          </w:rPr>
+          <m:t>2 mHz)</m:t>
+        </m:r>
+      </m:oMath>
+      <w:r>
         <w:t xml:space="preserve"> can be seen</w:t>
+      </w:r>
+      <w:r>
+        <w:t xml:space="preserve"> when the </w:t>
+      </w:r>
+      <w:r>
+        <w:t xml:space="preserve">phase </w:t>
+      </w:r>
+      <w:r>
+        <w:t xml:space="preserve">step occurrence is near the borders of the window, </w:t>
+      </w:r>
+      <w:r>
+        <w:t>up to</w:t>
+      </w:r>
+      <w:r>
+        <w:t xml:space="preserve"> </w:t>
+      </w:r>
+      <m:oMath>
+        <m:r>
+          <w:rPr>
+            <w:rFonts w:ascii="Cambria Math" w:hAnsi="Cambria Math"/>
+          </w:rPr>
+          <m:t>280 ppm</m:t>
+        </m:r>
+      </m:oMath>
+      <w:r>
+        <w:t xml:space="preserve"> (</w:t>
+      </w:r>
+      <m:oMath>
+        <m:r>
+          <w:rPr>
+            <w:rFonts w:ascii="Cambria Math" w:hAnsi="Cambria Math"/>
+          </w:rPr>
+          <m:t>17 mHz</m:t>
+        </m:r>
+      </m:oMath>
+      <w:r>
+        <w:t xml:space="preserve">), with the </w:t>
+      </w:r>
+      <w:r>
+        <w:t xml:space="preserve">phase </w:t>
+      </w:r>
+      <w:r>
+        <w:t xml:space="preserve">step </w:t>
+      </w:r>
+      <w:r>
+        <w:t>in the middle of the window</w:t>
       </w:r>
       <w:r>
         <w:t>.</w:t>
@@ -13857,11 +13411,6 @@
     <w:p>
       <w:pPr>
         <w:pStyle w:val="Text"/>
-      </w:pPr>
-    </w:p>
-    <w:p>
-      <w:pPr>
-        <w:pStyle w:val="Text"/>
         <w:keepNext/>
       </w:pPr>
       <w:r>
@@ -13869,9 +13418,9 @@
           <w:noProof/>
         </w:rPr>
         <w:drawing>
-          <wp:inline distT="0" distB="0" distL="0" distR="0" wp14:anchorId="7F0D260E" wp14:editId="65CE83A9">
-            <wp:extent cx="3066363" cy="1837266"/>
-            <wp:effectExtent l="0" t="0" r="1270" b="0"/>
+          <wp:inline distT="0" distB="0" distL="0" distR="0" wp14:anchorId="7F0D260E" wp14:editId="752DC92C">
+            <wp:extent cx="2938467" cy="1874202"/>
+            <wp:effectExtent l="0" t="0" r="0" b="0"/>
             <wp:docPr id="25" name="Picture 25"/>
             <wp:cNvGraphicFramePr>
               <a:graphicFrameLocks xmlns:a="http://schemas.openxmlformats.org/drawingml/2006/main" noChangeAspect="1"/>
@@ -13886,14 +13435,7 @@
                     </pic:cNvPicPr>
                   </pic:nvPicPr>
                   <pic:blipFill>
-                    <a:blip r:embed="rId31">
-                      <a:extLst>
-                        <a:ext uri="{28A0092B-C50C-407E-A947-70E740481C1C}">
-                          <a14:useLocalDpi xmlns:a14="http://schemas.microsoft.com/office/drawing/2010/main" val="0"/>
-                        </a:ext>
-                      </a:extLst>
-                    </a:blip>
-                    <a:srcRect/>
+                    <a:blip r:embed="rId24"/>
                     <a:stretch>
                       <a:fillRect/>
                     </a:stretch>
@@ -13901,7 +13443,7 @@
                   <pic:spPr bwMode="auto">
                     <a:xfrm>
                       <a:off x="0" y="0"/>
-                      <a:ext cx="3128009" cy="1874202"/>
+                      <a:ext cx="2938467" cy="1874202"/>
                     </a:xfrm>
                     <a:prstGeom prst="rect">
                       <a:avLst/>
@@ -13926,7 +13468,7 @@
           <w:sz w:val="18"/>
         </w:rPr>
       </w:pPr>
-      <w:bookmarkStart w:id="27" w:name="_Ref518153286"/>
+      <w:bookmarkStart w:id="19" w:name="_Ref518153286"/>
       <w:r>
         <w:rPr>
           <w:rFonts w:ascii="Times" w:hAnsi="Times"/>
@@ -13976,7 +13518,7 @@
         </w:rPr>
         <w:fldChar w:fldCharType="end"/>
       </w:r>
-      <w:bookmarkEnd w:id="27"/>
+      <w:bookmarkEnd w:id="19"/>
       <w:r>
         <w:rPr>
           <w:rFonts w:ascii="Times" w:hAnsi="Times"/>
@@ -14015,9 +13557,9 @@
           <w:noProof/>
         </w:rPr>
         <w:drawing>
-          <wp:inline distT="0" distB="0" distL="0" distR="0" wp14:anchorId="2E09806A" wp14:editId="3E9DC6A2">
-            <wp:extent cx="3141257" cy="1882140"/>
-            <wp:effectExtent l="0" t="0" r="2540" b="3810"/>
+          <wp:inline distT="0" distB="0" distL="0" distR="0" wp14:anchorId="2E09806A" wp14:editId="75E3F920">
+            <wp:extent cx="3161105" cy="1894138"/>
+            <wp:effectExtent l="0" t="0" r="1270" b="0"/>
             <wp:docPr id="31" name="Picture 31"/>
             <wp:cNvGraphicFramePr>
               <a:graphicFrameLocks xmlns:a="http://schemas.openxmlformats.org/drawingml/2006/main" noChangeAspect="1"/>
@@ -14032,14 +13574,7 @@
                     </pic:cNvPicPr>
                   </pic:nvPicPr>
                   <pic:blipFill>
-                    <a:blip r:embed="rId32">
-                      <a:extLst>
-                        <a:ext uri="{28A0092B-C50C-407E-A947-70E740481C1C}">
-                          <a14:useLocalDpi xmlns:a14="http://schemas.microsoft.com/office/drawing/2010/main" val="0"/>
-                        </a:ext>
-                      </a:extLst>
-                    </a:blip>
-                    <a:srcRect/>
+                    <a:blip r:embed="rId25"/>
                     <a:stretch>
                       <a:fillRect/>
                     </a:stretch>
@@ -14047,7 +13582,7 @@
                   <pic:spPr bwMode="auto">
                     <a:xfrm>
                       <a:off x="0" y="0"/>
-                      <a:ext cx="3161281" cy="1894138"/>
+                      <a:ext cx="3161105" cy="1894138"/>
                     </a:xfrm>
                     <a:prstGeom prst="rect">
                       <a:avLst/>
@@ -14072,7 +13607,7 @@
           <w:sz w:val="18"/>
         </w:rPr>
       </w:pPr>
-      <w:bookmarkStart w:id="28" w:name="_Ref518156744"/>
+      <w:bookmarkStart w:id="20" w:name="_Ref518156744"/>
       <w:r>
         <w:rPr>
           <w:rFonts w:ascii="Times" w:hAnsi="Times"/>
@@ -14122,7 +13657,7 @@
         </w:rPr>
         <w:fldChar w:fldCharType="end"/>
       </w:r>
-      <w:bookmarkEnd w:id="28"/>
+      <w:bookmarkEnd w:id="20"/>
       <w:r>
         <w:rPr>
           <w:rFonts w:ascii="Times" w:hAnsi="Times"/>
@@ -14155,10 +13690,27 @@
         <w:jc w:val="both"/>
       </w:pPr>
       <w:r>
-        <w:t xml:space="preserve">During steady state conditions, the magnitude have a variation around the average values of about 200 ppm. When submitted to phase steps, the magnitude differences to the average values obtained from the steady state phasors show </w:t>
-      </w:r>
-      <w:r>
-        <w:t xml:space="preserve">higher values, as shown in </w:t>
+        <w:t xml:space="preserve">During steady state conditions, the magnitude have a </w:t>
+      </w:r>
+      <w:r>
+        <w:t>standard deviation</w:t>
+      </w:r>
+      <w:r>
+        <w:t xml:space="preserve"> </w:t>
+      </w:r>
+      <w:r>
+        <w:t xml:space="preserve">not greater than </w:t>
+      </w:r>
+      <m:oMath>
+        <m:r>
+          <w:rPr>
+            <w:rFonts w:ascii="Cambria Math" w:hAnsi="Cambria Math"/>
+          </w:rPr>
+          <m:t>160 ppm</m:t>
+        </m:r>
+      </m:oMath>
+      <w:r>
+        <w:t xml:space="preserve">. When submitted to phase steps, the magnitude differences to the average values obtained from the steady state phasors show higher values, as shown in </w:t>
       </w:r>
       <w:r>
         <w:fldChar w:fldCharType="begin"/>
@@ -14179,7 +13731,21 @@
         <w:fldChar w:fldCharType="end"/>
       </w:r>
       <w:r>
-        <w:t>, of about 300 ppm, with some maximum values reaching 400 to 500 ppm.</w:t>
+        <w:t xml:space="preserve">, </w:t>
+      </w:r>
+      <w:r>
+        <w:t xml:space="preserve">with a standard deviation of </w:t>
+      </w:r>
+      <m:oMath>
+        <m:r>
+          <w:rPr>
+            <w:rFonts w:ascii="Cambria Math" w:hAnsi="Cambria Math"/>
+          </w:rPr>
+          <m:t>200 ppm</m:t>
+        </m:r>
+      </m:oMath>
+      <w:r>
+        <w:t>.</w:t>
       </w:r>
     </w:p>
     <w:p>
@@ -14195,11 +13761,6 @@
         <w:spacing w:line="240" w:lineRule="exact"/>
         <w:ind w:firstLine="187"/>
         <w:jc w:val="both"/>
-        <w:rPr>
-          <w:rFonts w:ascii="Times" w:hAnsi="Times"/>
-          <w:color w:val="000000"/>
-          <w:sz w:val="18"/>
-        </w:rPr>
       </w:pPr>
       <w:r>
         <w:rPr>
@@ -14267,7 +13828,7 @@
                                   <w:sz w:val="18"/>
                                 </w:rPr>
                               </w:pPr>
-                              <w:bookmarkStart w:id="29" w:name="_Ref518160406"/>
+                              <w:bookmarkStart w:id="21" w:name="_Ref518160406"/>
                               <w:r>
                                 <w:rPr>
                                   <w:rFonts w:ascii="Times" w:hAnsi="Times"/>
@@ -14317,7 +13878,7 @@
                                 </w:rPr>
                                 <w:fldChar w:fldCharType="end"/>
                               </w:r>
-                              <w:bookmarkEnd w:id="29"/>
+                              <w:bookmarkEnd w:id="21"/>
                               <w:r>
                                 <w:rPr>
                                   <w:rFonts w:ascii="Times" w:hAnsi="Times"/>
@@ -14344,7 +13905,7 @@
                           </pic:cNvPicPr>
                         </pic:nvPicPr>
                         <pic:blipFill>
-                          <a:blip r:embed="rId33"/>
+                          <a:blip r:embed="rId26"/>
                           <a:stretch>
                             <a:fillRect/>
                           </a:stretch>
@@ -14371,8 +13932,8 @@
           </mc:Choice>
           <mc:Fallback>
             <w:pict>
-              <v:group w14:anchorId="2A3A9A37" id="Group 37" o:spid="_x0000_s1053" style="position:absolute;left:0;text-align:left;margin-left:-3pt;margin-top:50.25pt;width:251.5pt;height:161.4pt;z-index:251701760;mso-height-relative:margin" coordorigin=",2" coordsize="31940,20495" o:gfxdata="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">
-                <v:shape id="Text Box 36" o:spid="_x0000_s1054" type="#_x0000_t202" style="position:absolute;top:17449;width:31940;height:3048;visibility:visible;mso-wrap-style:square;v-text-anchor:top" o:gfxdata="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" stroked="f">
+              <v:group w14:anchorId="2A3A9A37" id="Group 37" o:spid="_x0000_s1047" style="position:absolute;left:0;text-align:left;margin-left:-3pt;margin-top:50.25pt;width:251.5pt;height:161.4pt;z-index:251701760;mso-height-relative:margin" coordorigin=",2" coordsize="31940,20495" o:gfxdata="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">
+                <v:shape id="Text Box 36" o:spid="_x0000_s1048" type="#_x0000_t202" style="position:absolute;top:17449;width:31940;height:3048;visibility:visible;mso-wrap-style:square;v-text-anchor:top" o:gfxdata="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" stroked="f">
                   <v:textbox style="mso-fit-shape-to-text:t" inset="0,0,0,0">
                     <w:txbxContent>
                       <w:p>
@@ -14386,7 +13947,7 @@
                             <w:sz w:val="18"/>
                           </w:rPr>
                         </w:pPr>
-                        <w:bookmarkStart w:id="30" w:name="_Ref518160406"/>
+                        <w:bookmarkStart w:id="22" w:name="_Ref518160406"/>
                         <w:r>
                           <w:rPr>
                             <w:rFonts w:ascii="Times" w:hAnsi="Times"/>
@@ -14436,7 +13997,7 @@
                           </w:rPr>
                           <w:fldChar w:fldCharType="end"/>
                         </w:r>
-                        <w:bookmarkEnd w:id="30"/>
+                        <w:bookmarkEnd w:id="22"/>
                         <w:r>
                           <w:rPr>
                             <w:rFonts w:ascii="Times" w:hAnsi="Times"/>
@@ -14449,8 +14010,8 @@
                     </w:txbxContent>
                   </v:textbox>
                 </v:shape>
-                <v:shape id="Picture 35" o:spid="_x0000_s1055" type="#_x0000_t75" style="position:absolute;top:2;width:31940;height:17293;visibility:visible;mso-wrap-style:square" o:gfxdata="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">
-                  <v:imagedata r:id="rId34" o:title=""/>
+                <v:shape id="Picture 35" o:spid="_x0000_s1049" type="#_x0000_t75" style="position:absolute;top:2;width:31940;height:17293;visibility:visible;mso-wrap-style:square" o:gfxdata="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">
+                  <v:imagedata r:id="rId27" o:title=""/>
                 </v:shape>
                 <w10:wrap type="square"/>
               </v:group>
@@ -14467,22 +14028,93 @@
         <w:t xml:space="preserve"> </w:t>
       </w:r>
       <w:r>
-        <w:t xml:space="preserve">During steady state conditions, the phase estimates have variations </w:t>
+        <w:t xml:space="preserve">During steady state conditions, the phase estimates have </w:t>
+      </w:r>
+      <w:r>
+        <w:t>standard deviations with high dependency on the step occurrence</w:t>
+      </w:r>
+      <w:r>
+        <w:t>.</w:t>
+      </w:r>
+      <w:r>
+        <w:t xml:space="preserve"> </w:t>
       </w:r>
       <w:r>
         <w:rPr>
           <w:color w:val="FF0000"/>
         </w:rPr>
-        <w:t xml:space="preserve">around x degrees </w:t>
-      </w:r>
-      <w:r>
-        <w:t>around the average value</w:t>
-      </w:r>
-      <w:r>
-        <w:t>s</w:t>
-      </w:r>
-      <w:r>
-        <w:t xml:space="preserve">. The estimates of phase during magnitude step presents higher variations, especially when the step is not centered in half the window, even higher as far as the step occurrence is from the center of the window, as can be seen in </w:t>
+        <w:t>(</w:t>
+      </w:r>
+      <w:proofErr w:type="spellStart"/>
+      <w:r>
+        <w:rPr>
+          <w:color w:val="FF0000"/>
+        </w:rPr>
+        <w:t>fazer</w:t>
+      </w:r>
+      <w:proofErr w:type="spellEnd"/>
+      <w:r>
+        <w:rPr>
+          <w:color w:val="FF0000"/>
+        </w:rPr>
+        <w:t xml:space="preserve"> </w:t>
+      </w:r>
+      <w:proofErr w:type="spellStart"/>
+      <w:r>
+        <w:rPr>
+          <w:color w:val="FF0000"/>
+        </w:rPr>
+        <w:t>grafico</w:t>
+      </w:r>
+      <w:proofErr w:type="spellEnd"/>
+      <w:r>
+        <w:rPr>
+          <w:color w:val="FF0000"/>
+        </w:rPr>
+        <w:t xml:space="preserve"> ou </w:t>
+      </w:r>
+      <w:proofErr w:type="spellStart"/>
+      <w:r>
+        <w:rPr>
+          <w:color w:val="FF0000"/>
+        </w:rPr>
+        <w:t>tabela</w:t>
+      </w:r>
+      <w:proofErr w:type="spellEnd"/>
+      <w:r>
+        <w:rPr>
+          <w:color w:val="FF0000"/>
+        </w:rPr>
+        <w:t>)</w:t>
+      </w:r>
+    </w:p>
+    <w:p>
+      <w:pPr>
+        <w:spacing w:line="240" w:lineRule="exact"/>
+        <w:ind w:firstLine="187"/>
+        <w:jc w:val="both"/>
+      </w:pPr>
+    </w:p>
+    <w:p>
+      <w:pPr>
+        <w:spacing w:line="240" w:lineRule="exact"/>
+        <w:ind w:firstLine="187"/>
+        <w:jc w:val="both"/>
+      </w:pPr>
+    </w:p>
+    <w:p>
+      <w:pPr>
+        <w:spacing w:line="240" w:lineRule="exact"/>
+        <w:ind w:firstLine="187"/>
+        <w:jc w:val="both"/>
+        <w:rPr>
+          <w:rFonts w:ascii="Times" w:hAnsi="Times"/>
+          <w:color w:val="000000"/>
+          <w:sz w:val="18"/>
+        </w:rPr>
+      </w:pPr>
+      <w:r>
+        <w:t xml:space="preserve"> The estimates of phase during magnitude step presents higher variations, especially when the step is not centered in half the window, even higher as far as the step occurrence is from the center of the window, as can be seen in </w:t>
       </w:r>
       <w:r>
         <w:fldChar w:fldCharType="begin"/>
@@ -14506,6 +14138,9 @@
         <w:t xml:space="preserve">. </w:t>
       </w:r>
       <w:r>
+        <w:rPr>
+          <w:strike/>
+        </w:rPr>
         <w:t xml:space="preserve">Phase errors can be of about </w:t>
       </w:r>
       <m:oMath>
@@ -14515,23 +14150,21 @@
           </m:rPr>
           <w:rPr>
             <w:rFonts w:ascii="Cambria Math" w:hAnsi="Cambria Math"/>
+            <w:strike/>
           </w:rPr>
-          <m:t>0.1</m:t>
-        </m:r>
-        <m:r>
-          <m:rPr>
-            <m:sty m:val="p"/>
-          </m:rPr>
-          <w:rPr>
-            <w:rFonts w:ascii="Cambria Math" w:hAnsi="Cambria Math"/>
-          </w:rPr>
-          <m:t>2</m:t>
+          <m:t>0.12</m:t>
         </m:r>
       </m:oMath>
       <w:r>
+        <w:rPr>
+          <w:strike/>
+        </w:rPr>
         <w:t xml:space="preserve"> degrees</w:t>
       </w:r>
       <w:r>
+        <w:rPr>
+          <w:strike/>
+        </w:rPr>
         <w:t xml:space="preserve">, but it goes down to </w:t>
       </w:r>
       <m:oMath>
@@ -14541,17 +14174,22 @@
           </m:rPr>
           <w:rPr>
             <w:rFonts w:ascii="Cambria Math" w:hAnsi="Cambria Math"/>
+            <w:strike/>
           </w:rPr>
           <m:t>0.02</m:t>
         </m:r>
       </m:oMath>
       <w:r>
+        <w:rPr>
+          <w:strike/>
+        </w:rPr>
         <w:t xml:space="preserve"> degrees if </w:t>
       </w:r>
       <m:oMath>
         <m:r>
           <w:rPr>
             <w:rFonts w:ascii="Cambria Math" w:hAnsi="Cambria Math"/>
+            <w:strike/>
           </w:rPr>
           <m:t>τ</m:t>
         </m:r>
@@ -14561,22 +14199,28 @@
           </m:rPr>
           <w:rPr>
             <w:rFonts w:ascii="Cambria Math" w:hAnsi="Cambria Math"/>
+            <w:strike/>
           </w:rPr>
           <m:t>=0.5</m:t>
         </m:r>
         <m:r>
           <w:rPr>
             <w:rFonts w:ascii="Cambria Math" w:hAnsi="Cambria Math"/>
+            <w:strike/>
           </w:rPr>
           <m:t>T</m:t>
         </m:r>
       </m:oMath>
       <w:r>
+        <w:rPr>
+          <w:strike/>
+        </w:rPr>
         <w:t>.</w:t>
       </w:r>
       <w:r>
         <w:rPr>
           <w:rFonts w:ascii="Times" w:hAnsi="Times"/>
+          <w:strike/>
           <w:color w:val="000000"/>
           <w:sz w:val="18"/>
         </w:rPr>
@@ -14756,7 +14400,6 @@
           <w:snapToGrid w:val="0"/>
           <w:sz w:val="18"/>
         </w:rPr>
-        <w:lastRenderedPageBreak/>
         <w:t>[1]</w:t>
       </w:r>
       <w:r>
@@ -15427,7 +15070,7 @@
                     </pic:cNvPicPr>
                   </pic:nvPicPr>
                   <pic:blipFill>
-                    <a:blip r:embed="rId35">
+                    <a:blip r:embed="rId28">
                       <a:extLst>
                         <a:ext uri="{28A0092B-C50C-407E-A947-70E740481C1C}">
                           <a14:useLocalDpi xmlns:a14="http://schemas.microsoft.com/office/drawing/2010/main" val="0"/>
@@ -15634,15 +15277,7 @@
           <w:sz w:val="20"/>
           <w:szCs w:val="20"/>
         </w:rPr>
-        <w:t xml:space="preserve">, Ms. Hunter). List </w:t>
-      </w:r>
-      <w:r>
-        <w:rPr>
-          <w:color w:val="FF0000"/>
-          <w:sz w:val="20"/>
-          <w:szCs w:val="20"/>
-        </w:rPr>
-        <w:t xml:space="preserve">any memberships in professional societies other than the IEEE. Finally, list any awards and work for IEEE committees and publications.  If a photograph is provided, </w:t>
+        <w:t xml:space="preserve">, Ms. Hunter). List any memberships in professional societies other than the IEEE. Finally, list any awards and work for IEEE committees and publications.  If a photograph is provided, </w:t>
       </w:r>
       <w:r>
         <w:rPr>
@@ -15791,7 +15426,7 @@
                     </pic:cNvPicPr>
                   </pic:nvPicPr>
                   <pic:blipFill>
-                    <a:blip r:embed="rId36">
+                    <a:blip r:embed="rId29">
                       <a:extLst>
                         <a:ext uri="{28A0092B-C50C-407E-A947-70E740481C1C}">
                           <a14:useLocalDpi xmlns:a14="http://schemas.microsoft.com/office/drawing/2010/main" val="0"/>
@@ -15962,7 +15597,15 @@
           <w:rFonts w:ascii="Times-Roman" w:hAnsi="Times-Roman" w:cs="Times-Roman"/>
           <w:color w:val="FF0000"/>
         </w:rPr>
-        <w:t xml:space="preserve">Author was a recipient of the International Association of Geomagnetism and Aeronomy Young Scientist Award for Excellence in 2008, </w:t>
+        <w:t xml:space="preserve">Author was a recipient of the International Association of Geomagnetism and Aeronomy Young Scientist Award for </w:t>
+      </w:r>
+      <w:r>
+        <w:rPr>
+          <w:rFonts w:ascii="Times-Roman" w:hAnsi="Times-Roman" w:cs="Times-Roman"/>
+          <w:color w:val="FF0000"/>
+        </w:rPr>
+        <w:lastRenderedPageBreak/>
+        <w:t xml:space="preserve">Excellence in 2008, </w:t>
       </w:r>
       <w:r>
         <w:rPr>
@@ -16156,8 +15799,8 @@
           <w:color w:val="FF0000"/>
         </w:rPr>
         <w:sectPr>
-          <w:headerReference w:type="default" r:id="rId37"/>
-          <w:footerReference w:type="default" r:id="rId38"/>
+          <w:headerReference w:type="default" r:id="rId30"/>
+          <w:footerReference w:type="default" r:id="rId31"/>
           <w:type w:val="continuous"/>
           <w:pgSz w:w="12240" w:h="15840" w:code="1"/>
           <w:pgMar w:top="1008" w:right="936" w:bottom="1008" w:left="936" w:header="432" w:footer="432" w:gutter="0"/>
@@ -16213,7 +15856,7 @@
                     </pic:cNvPicPr>
                   </pic:nvPicPr>
                   <pic:blipFill>
-                    <a:blip r:embed="rId39">
+                    <a:blip r:embed="rId32">
                       <a:extLst>
                         <a:ext uri="{28A0092B-C50C-407E-A947-70E740481C1C}">
                           <a14:useLocalDpi xmlns:a14="http://schemas.microsoft.com/office/drawing/2010/main" val="0"/>
@@ -16340,14 +15983,7 @@
           <w:rFonts w:ascii="Times-Roman" w:hAnsi="Times-Roman" w:cs="Times-Roman"/>
           <w:color w:val="FF0000"/>
         </w:rPr>
-        <w:t xml:space="preserve">, Taiwan. His </w:t>
-      </w:r>
-      <w:r>
-        <w:rPr>
-          <w:rFonts w:ascii="Times-Roman" w:hAnsi="Times-Roman" w:cs="Times-Roman"/>
-          <w:color w:val="FF0000"/>
-        </w:rPr>
-        <w:t xml:space="preserve">research interest includes the development of surface processing and biological/medical treatment techniques using nonthermal atmospheric pressure plasmas, fundamental study of plasma sources, and fabrication of micro- or nanostructured surfaces. </w:t>
+        <w:t xml:space="preserve">, Taiwan. His research interest includes the development of surface processing and biological/medical treatment techniques using nonthermal atmospheric pressure plasmas, fundamental study of plasma sources, and fabrication of micro- or nanostructured surfaces. </w:t>
       </w:r>
     </w:p>
     <w:p>
@@ -16416,115 +16052,6 @@
     </w:sectPr>
   </w:body>
 </w:document>
-</file>
-
-<file path=word/comments.xml><?xml version="1.0" encoding="utf-8"?>
-<w:comments xmlns:wpc="http://schemas.microsoft.com/office/word/2010/wordprocessingCanvas" xmlns:cx="http://schemas.microsoft.com/office/drawing/2014/chartex" xmlns:cx1="http://schemas.microsoft.com/office/drawing/2015/9/8/chartex" xmlns:cx2="http://schemas.microsoft.com/office/drawing/2015/10/21/chartex" xmlns:cx3="http://schemas.microsoft.com/office/drawing/2016/5/9/chartex" xmlns:cx4="http://schemas.microsoft.com/office/drawing/2016/5/10/chartex" xmlns:cx5="http://schemas.microsoft.com/office/drawing/2016/5/11/chartex" xmlns:cx6="http://schemas.microsoft.com/office/drawing/2016/5/12/chartex" xmlns:cx7="http://schemas.microsoft.com/office/drawing/2016/5/13/chartex" xmlns:cx8="http://schemas.microsoft.com/office/drawing/2016/5/14/chartex" xmlns:mc="http://schemas.openxmlformats.org/markup-compatibility/2006" xmlns:aink="http://schemas.microsoft.com/office/drawing/2016/ink" xmlns:am3d="http://schemas.microsoft.com/office/drawing/2017/model3d" xmlns:o="urn:schemas-microsoft-com:office:office" xmlns:r="http://schemas.openxmlformats.org/officeDocument/2006/relationships" xmlns:m="http://schemas.openxmlformats.org/officeDocument/2006/math" xmlns:v="urn:schemas-microsoft-com:vml" xmlns:wp14="http://schemas.microsoft.com/office/word/2010/wordprocessingDrawing" xmlns:wp="http://schemas.openxmlformats.org/drawingml/2006/wordprocessingDrawing" xmlns:w10="urn:schemas-microsoft-com:office:word" xmlns:w="http://schemas.openxmlformats.org/wordprocessingml/2006/main" xmlns:w14="http://schemas.microsoft.com/office/word/2010/wordml" xmlns:w15="http://schemas.microsoft.com/office/word/2012/wordml" xmlns:w16cid="http://schemas.microsoft.com/office/word/2016/wordml/cid" xmlns:w16se="http://schemas.microsoft.com/office/word/2015/wordml/symex" xmlns:wpg="http://schemas.microsoft.com/office/word/2010/wordprocessingGroup" xmlns:wpi="http://schemas.microsoft.com/office/word/2010/wordprocessingInk" xmlns:wne="http://schemas.microsoft.com/office/word/2006/wordml" xmlns:wps="http://schemas.microsoft.com/office/word/2010/wordprocessingShape" mc:Ignorable="w14 w15 w16se w16cid wp14">
-  <w:comment w:id="3" w:author="Paulo Antonio Andrade Esquef" w:date="2018-06-21T17:34:00Z" w:initials="PAAE">
-    <w:p>
-      <w:pPr>
-        <w:pStyle w:val="CommentText"/>
-      </w:pPr>
-      <w:r>
-        <w:rPr>
-          <w:rStyle w:val="CommentReference"/>
-        </w:rPr>
-        <w:annotationRef/>
-      </w:r>
-      <w:r>
-        <w:t>a prescribed signal</w:t>
-      </w:r>
-    </w:p>
-  </w:comment>
-  <w:comment w:id="4" w:author="Paulo Antonio Andrade Esquef" w:date="2018-06-21T17:34:00Z" w:initials="PAAE">
-    <w:p>
-      <w:pPr>
-        <w:pStyle w:val="CommentText"/>
-      </w:pPr>
-      <w:r>
-        <w:rPr>
-          <w:rStyle w:val="CommentReference"/>
-        </w:rPr>
-        <w:annotationRef/>
-      </w:r>
-      <w:r>
-        <w:t xml:space="preserve">it is proper to refer to </w:t>
-      </w:r>
-      <m:oMath>
-        <m:sSub>
-          <m:sSubPr>
-            <m:ctrlPr>
-              <w:rPr>
-                <w:rFonts w:ascii="Cambria Math" w:hAnsi="Cambria Math"/>
-                <w:i/>
-              </w:rPr>
-            </m:ctrlPr>
-          </m:sSubPr>
-          <m:e>
-            <m:r>
-              <w:rPr>
-                <w:rFonts w:ascii="Cambria Math" w:hAnsi="Cambria Math"/>
-              </w:rPr>
-              <m:t>η</m:t>
-            </m:r>
-          </m:e>
-          <m:sub>
-            <m:r>
-              <w:rPr>
-                <w:rFonts w:ascii="Cambria Math" w:hAnsi="Cambria Math"/>
-              </w:rPr>
-              <m:t>0</m:t>
-            </m:r>
-          </m:sub>
-        </m:sSub>
-        <m:r>
-          <w:rPr>
-            <w:rFonts w:ascii="Cambria Math" w:hAnsi="Cambria Math"/>
-          </w:rPr>
-          <m:t xml:space="preserve"> </m:t>
-        </m:r>
-      </m:oMath>
-      <w:r>
-        <w:t>as variance instead of amplitude</w:t>
-      </w:r>
-    </w:p>
-  </w:comment>
-  <w:comment w:id="5" w:author="Marcelo Britto Martins" w:date="2018-06-23T14:29:00Z" w:initials="MBM">
-    <w:p>
-      <w:pPr>
-        <w:pStyle w:val="CommentText"/>
-      </w:pPr>
-      <w:r>
-        <w:rPr>
-          <w:rStyle w:val="CommentReference"/>
-        </w:rPr>
-        <w:annotationRef/>
-      </w:r>
-      <w:r>
-        <w:rPr>
-          <w:noProof/>
-        </w:rPr>
-        <w:t>even in the case of uniform distribution? the variance of a uniform ditribution is not what I used, but the “size” (b-a) of the uniform distribution…</w:t>
-      </w:r>
-    </w:p>
-  </w:comment>
-</w:comments>
-</file>
-
-<file path=word/commentsExtended.xml><?xml version="1.0" encoding="utf-8"?>
-<w15:commentsEx xmlns:wpc="http://schemas.microsoft.com/office/word/2010/wordprocessingCanvas" xmlns:cx="http://schemas.microsoft.com/office/drawing/2014/chartex" xmlns:cx1="http://schemas.microsoft.com/office/drawing/2015/9/8/chartex" xmlns:cx2="http://schemas.microsoft.com/office/drawing/2015/10/21/chartex" xmlns:cx3="http://schemas.microsoft.com/office/drawing/2016/5/9/chartex" xmlns:cx4="http://schemas.microsoft.com/office/drawing/2016/5/10/chartex" xmlns:cx5="http://schemas.microsoft.com/office/drawing/2016/5/11/chartex" xmlns:cx6="http://schemas.microsoft.com/office/drawing/2016/5/12/chartex" xmlns:cx7="http://schemas.microsoft.com/office/drawing/2016/5/13/chartex" xmlns:cx8="http://schemas.microsoft.com/office/drawing/2016/5/14/chartex" xmlns:mc="http://schemas.openxmlformats.org/markup-compatibility/2006" xmlns:aink="http://schemas.microsoft.com/office/drawing/2016/ink" xmlns:am3d="http://schemas.microsoft.com/office/drawing/2017/model3d" xmlns:o="urn:schemas-microsoft-com:office:office" xmlns:r="http://schemas.openxmlformats.org/officeDocument/2006/relationships" xmlns:m="http://schemas.openxmlformats.org/officeDocument/2006/math" xmlns:v="urn:schemas-microsoft-com:vml" xmlns:wp14="http://schemas.microsoft.com/office/word/2010/wordprocessingDrawing" xmlns:wp="http://schemas.openxmlformats.org/drawingml/2006/wordprocessingDrawing" xmlns:w10="urn:schemas-microsoft-com:office:word" xmlns:w="http://schemas.openxmlformats.org/wordprocessingml/2006/main" xmlns:w14="http://schemas.microsoft.com/office/word/2010/wordml" xmlns:w15="http://schemas.microsoft.com/office/word/2012/wordml" xmlns:w16cid="http://schemas.microsoft.com/office/word/2016/wordml/cid" xmlns:w16se="http://schemas.microsoft.com/office/word/2015/wordml/symex" xmlns:wpg="http://schemas.microsoft.com/office/word/2010/wordprocessingGroup" xmlns:wpi="http://schemas.microsoft.com/office/word/2010/wordprocessingInk" xmlns:wne="http://schemas.microsoft.com/office/word/2006/wordml" xmlns:wps="http://schemas.microsoft.com/office/word/2010/wordprocessingShape" mc:Ignorable="w14 w15 w16se w16cid wp14">
-  <w15:commentEx w15:paraId="3B315EC2" w15:done="1"/>
-  <w15:commentEx w15:paraId="700D0CC5" w15:done="0"/>
-  <w15:commentEx w15:paraId="3FAFC8AB" w15:paraIdParent="700D0CC5" w15:done="0"/>
-</w15:commentsEx>
-</file>
-
-<file path=word/commentsIds.xml><?xml version="1.0" encoding="utf-8"?>
-<w16cid:commentsIds xmlns:wpc="http://schemas.microsoft.com/office/word/2010/wordprocessingCanvas" xmlns:cx="http://schemas.microsoft.com/office/drawing/2014/chartex" xmlns:cx1="http://schemas.microsoft.com/office/drawing/2015/9/8/chartex" xmlns:cx2="http://schemas.microsoft.com/office/drawing/2015/10/21/chartex" xmlns:cx3="http://schemas.microsoft.com/office/drawing/2016/5/9/chartex" xmlns:cx4="http://schemas.microsoft.com/office/drawing/2016/5/10/chartex" xmlns:cx5="http://schemas.microsoft.com/office/drawing/2016/5/11/chartex" xmlns:cx6="http://schemas.microsoft.com/office/drawing/2016/5/12/chartex" xmlns:cx7="http://schemas.microsoft.com/office/drawing/2016/5/13/chartex" xmlns:cx8="http://schemas.microsoft.com/office/drawing/2016/5/14/chartex" xmlns:mc="http://schemas.openxmlformats.org/markup-compatibility/2006" xmlns:aink="http://schemas.microsoft.com/office/drawing/2016/ink" xmlns:am3d="http://schemas.microsoft.com/office/drawing/2017/model3d" xmlns:o="urn:schemas-microsoft-com:office:office" xmlns:r="http://schemas.openxmlformats.org/officeDocument/2006/relationships" xmlns:m="http://schemas.openxmlformats.org/officeDocument/2006/math" xmlns:v="urn:schemas-microsoft-com:vml" xmlns:wp14="http://schemas.microsoft.com/office/word/2010/wordprocessingDrawing" xmlns:wp="http://schemas.openxmlformats.org/drawingml/2006/wordprocessingDrawing" xmlns:w10="urn:schemas-microsoft-com:office:word" xmlns:w="http://schemas.openxmlformats.org/wordprocessingml/2006/main" xmlns:w14="http://schemas.microsoft.com/office/word/2010/wordml" xmlns:w15="http://schemas.microsoft.com/office/word/2012/wordml" xmlns:w16cid="http://schemas.microsoft.com/office/word/2016/wordml/cid" xmlns:w16se="http://schemas.microsoft.com/office/word/2015/wordml/symex" xmlns:wpg="http://schemas.microsoft.com/office/word/2010/wordprocessingGroup" xmlns:wpi="http://schemas.microsoft.com/office/word/2010/wordprocessingInk" xmlns:wne="http://schemas.microsoft.com/office/word/2006/wordml" xmlns:wps="http://schemas.microsoft.com/office/word/2010/wordprocessingShape" mc:Ignorable="w14 w15 w16se w16cid wp14">
-  <w16cid:commentId w16cid:paraId="3B315EC2" w16cid:durableId="1EDD0A63"/>
-  <w16cid:commentId w16cid:paraId="700D0CC5" w16cid:durableId="1EDD0A64"/>
-  <w16cid:commentId w16cid:paraId="3FAFC8AB" w16cid:durableId="1EDD0A65"/>
-</w16cid:commentsIds>
 </file>
 
 <file path=word/endnotes.xml><?xml version="1.0" encoding="utf-8"?>
@@ -18237,17 +17764,6 @@
 </w:numbering>
 </file>
 
-<file path=word/people.xml><?xml version="1.0" encoding="utf-8"?>
-<w15:people xmlns:wpc="http://schemas.microsoft.com/office/word/2010/wordprocessingCanvas" xmlns:cx="http://schemas.microsoft.com/office/drawing/2014/chartex" xmlns:cx1="http://schemas.microsoft.com/office/drawing/2015/9/8/chartex" xmlns:cx2="http://schemas.microsoft.com/office/drawing/2015/10/21/chartex" xmlns:cx3="http://schemas.microsoft.com/office/drawing/2016/5/9/chartex" xmlns:cx4="http://schemas.microsoft.com/office/drawing/2016/5/10/chartex" xmlns:cx5="http://schemas.microsoft.com/office/drawing/2016/5/11/chartex" xmlns:cx6="http://schemas.microsoft.com/office/drawing/2016/5/12/chartex" xmlns:cx7="http://schemas.microsoft.com/office/drawing/2016/5/13/chartex" xmlns:cx8="http://schemas.microsoft.com/office/drawing/2016/5/14/chartex" xmlns:mc="http://schemas.openxmlformats.org/markup-compatibility/2006" xmlns:aink="http://schemas.microsoft.com/office/drawing/2016/ink" xmlns:am3d="http://schemas.microsoft.com/office/drawing/2017/model3d" xmlns:o="urn:schemas-microsoft-com:office:office" xmlns:r="http://schemas.openxmlformats.org/officeDocument/2006/relationships" xmlns:m="http://schemas.openxmlformats.org/officeDocument/2006/math" xmlns:v="urn:schemas-microsoft-com:vml" xmlns:wp14="http://schemas.microsoft.com/office/word/2010/wordprocessingDrawing" xmlns:wp="http://schemas.openxmlformats.org/drawingml/2006/wordprocessingDrawing" xmlns:w10="urn:schemas-microsoft-com:office:word" xmlns:w="http://schemas.openxmlformats.org/wordprocessingml/2006/main" xmlns:w14="http://schemas.microsoft.com/office/word/2010/wordml" xmlns:w15="http://schemas.microsoft.com/office/word/2012/wordml" xmlns:w16cid="http://schemas.microsoft.com/office/word/2016/wordml/cid" xmlns:w16se="http://schemas.microsoft.com/office/word/2015/wordml/symex" xmlns:wpg="http://schemas.microsoft.com/office/word/2010/wordprocessingGroup" xmlns:wpi="http://schemas.microsoft.com/office/word/2010/wordprocessingInk" xmlns:wne="http://schemas.microsoft.com/office/word/2006/wordml" xmlns:wps="http://schemas.microsoft.com/office/word/2010/wordprocessingShape" mc:Ignorable="w14 w15 w16se w16cid wp14">
-  <w15:person w15:author="Paulo Antonio Andrade Esquef">
-    <w15:presenceInfo w15:providerId="Windows Live" w15:userId="dcc35e1360aaa4da"/>
-  </w15:person>
-  <w15:person w15:author="Marcelo Britto Martins">
-    <w15:presenceInfo w15:providerId="Windows Live" w15:userId="2599a7f0b7fd1b07"/>
-  </w15:person>
-</w15:people>
-</file>
-
 <file path=word/styles.xml><?xml version="1.0" encoding="utf-8"?>
 <w:styles xmlns:mc="http://schemas.openxmlformats.org/markup-compatibility/2006" xmlns:r="http://schemas.openxmlformats.org/officeDocument/2006/relationships" xmlns:w="http://schemas.openxmlformats.org/wordprocessingml/2006/main" xmlns:w14="http://schemas.microsoft.com/office/word/2010/wordml" xmlns:w15="http://schemas.microsoft.com/office/word/2012/wordml" xmlns:w16cid="http://schemas.microsoft.com/office/word/2016/wordml/cid" xmlns:w16se="http://schemas.microsoft.com/office/word/2015/wordml/symex" mc:Ignorable="w14 w15 w16se w16cid">
   <w:docDefaults>
@@ -18279,6 +17795,7 @@
     <w:lsdException w:name="Strong" w:qFormat="1"/>
     <w:lsdException w:name="Emphasis" w:qFormat="1"/>
     <w:lsdException w:name="HTML Preformatted" w:semiHidden="1" w:unhideWhenUsed="1"/>
+    <w:lsdException w:name="Normal Table" w:semiHidden="1" w:unhideWhenUsed="1"/>
     <w:lsdException w:name="No List" w:semiHidden="1" w:unhideWhenUsed="1"/>
     <w:lsdException w:name="Outline List 1" w:semiHidden="1" w:unhideWhenUsed="1"/>
     <w:lsdException w:name="Outline List 2" w:semiHidden="1" w:unhideWhenUsed="1"/>
@@ -18321,8 +17838,10 @@
     <w:lsdException w:name="Table Elegant" w:semiHidden="1" w:unhideWhenUsed="1"/>
     <w:lsdException w:name="Table Professional" w:semiHidden="1" w:unhideWhenUsed="1"/>
     <w:lsdException w:name="Table Subtle 1" w:semiHidden="1" w:unhideWhenUsed="1"/>
+    <w:lsdException w:name="Table Subtle 2" w:semiHidden="1" w:unhideWhenUsed="1"/>
     <w:lsdException w:name="Table Web 1" w:semiHidden="1" w:unhideWhenUsed="1"/>
     <w:lsdException w:name="Table Web 2" w:semiHidden="1" w:unhideWhenUsed="1"/>
+    <w:lsdException w:name="Table Web 3" w:semiHidden="1" w:unhideWhenUsed="1"/>
     <w:lsdException w:name="Table Grid" w:uiPriority="59"/>
     <w:lsdException w:name="Table Theme" w:semiHidden="1" w:unhideWhenUsed="1"/>
     <w:lsdException w:name="Placeholder Text" w:semiHidden="1"/>
@@ -19612,7 +19131,7 @@
 </file>
 
 <file path=customXml/itemProps1.xml><?xml version="1.0" encoding="utf-8"?>
-<ds:datastoreItem xmlns:ds="http://schemas.openxmlformats.org/officeDocument/2006/customXml" ds:itemID="{3E41E8FF-E0D5-43B3-9ADD-720FDD14599B}">
+<ds:datastoreItem xmlns:ds="http://schemas.openxmlformats.org/officeDocument/2006/customXml" ds:itemID="{E8112AC0-480D-4652-9510-AB7FA272B4F1}">
   <ds:schemaRefs>
     <ds:schemaRef ds:uri="http://schemas.openxmlformats.org/officeDocument/2006/bibliography"/>
   </ds:schemaRefs>

</xml_diff>